<commit_message>
Knit report to word doc
</commit_message>
<xml_diff>
--- a/Bioinformatics_Report.docx
+++ b/Bioinformatics_Report.docx
@@ -536,7 +536,7 @@
         <w:pStyle w:val="FirstParagraph"/>
       </w:pPr>
       <w:r>
-        <w:t xml:space="preserve">For PCR, I had to first make the master mix. I calculated the volumes of reagents required for the mix. The reagents I used were AMP, 27f primer, 92r primer, BSA, and H20. After I created the master mix, I divided the master mix into 7 tubes. 1 uL of DNA from each sample was added to a tube. I added H20 to the seventh tube to serve as the negative control.</w:t>
+        <w:t xml:space="preserve">For PCR, I had to first make the master mix. The volumes of reagents required for the mix for one reaction were 10 uL AMP, 0.8 uL 27f primer, 0.8 uL 1492r primer, 1 uL BSA, 1 uL template DNA and 6.4 uL H20. After I created the master mix, I divided the master mix into 7 tubes. 1 uL of DNA from each sample was added to a tube. I added H20 to the seventh tube to serve as the negative control.</w:t>
       </w:r>
     </w:p>
     <w:p>
@@ -544,7 +544,7 @@
         <w:pStyle w:val="BodyText"/>
       </w:pPr>
       <w:r>
-        <w:t xml:space="preserve">I put the samples into a PCR thermocycler. The PCR cycle conditions began with five minutes of being in 95 degrees Celsius. I then set the thermocycler to undergo a cycle that started off at 94 degrees Celsius for 30 seconds, 65 degrees Celsius for 30 seconds, and 72 degrees Celsius for one minute. This was repeated for ten cycles and the temperature was stepped down by 1 degree per cycle. I changed the thermocycler again and set the temperature to 94 degrees Celsius for 30 seconds, 55 degrees Celsius for 30 seconds, and 72 degrees Celsius for 1 minute. This was repeated for 25 cycles. I then changed the thermocycler temperature to 72 degrees Celsius for 10 minutes and the thermocycler was finally held at 4 degrees Celsius.</w:t>
+        <w:t xml:space="preserve">The PCR cycle conditions began with five minutes of being in 95 degrees Celsius. I then set the thermocycler to undergo a cycle that started off at 94 degrees Celsius for 30 seconds, 65 degrees Celsius for 30 seconds, and 72 degrees Celsius for one minute. This was repeated for ten cycles and the temperature was stepped down by 1 degree per cycle. I changed the thermocycler again and set the temperature to 94 degrees Celsius for 30 seconds, 55 degrees Celsius for 30 seconds, and 72 degrees Celsius for 1 minute. This was repeated for 25 cycles. I then changed the thermocycler temperature to 72 degrees Celsius for 10 minutes and the thermocycler was finally held at 4 degrees Celsius.</w:t>
       </w:r>
     </w:p>
     <w:p>
@@ -562,6 +562,203 @@
         <w:pStyle w:val="FirstParagraph"/>
       </w:pPr>
       <w:r>
+        <w:t xml:space="preserve">The gel I used for my experiement contained 2% agarose gel and SYBR safe dye. 4 uL of our DNA samples were loaded onto a 50 well gel. I used ladders to serve as a positive control at each end of the wells. I ran the gel under 140V and 1X TAE buffer conducted current through the gel.</w:t>
+      </w:r>
+    </w:p>
+    <w:p>
+      <w:pPr>
+        <w:pStyle w:val="Heading2"/>
+      </w:pPr>
+      <w:bookmarkStart w:id="27" w:name="sanger-sequencing"/>
+      <w:r>
+        <w:t xml:space="preserve">Sanger Sequencing</w:t>
+      </w:r>
+      <w:bookmarkEnd w:id="27"/>
+    </w:p>
+    <w:p>
+      <w:pPr>
+        <w:pStyle w:val="FirstParagraph"/>
+      </w:pPr>
+      <w:r>
+        <w:t xml:space="preserve">After checking for successful amplification using gel electrophoresis, PCR products were cleaned with ExoSAP (Invitrogen) and sent for unidirectional Sanger sequencing at MCLAB (South San Francisco, CA) using the 27f primer.</w:t>
+      </w:r>
+    </w:p>
+    <w:p>
+      <w:pPr>
+        <w:pStyle w:val="Heading2"/>
+      </w:pPr>
+      <w:bookmarkStart w:id="28" w:name="data-analysis"/>
+      <w:r>
+        <w:t xml:space="preserve">Data Analysis</w:t>
+      </w:r>
+      <w:bookmarkEnd w:id="28"/>
+    </w:p>
+    <w:p>
+      <w:pPr>
+        <w:pStyle w:val="FirstParagraph"/>
+      </w:pPr>
+      <w:r>
+        <w:t xml:space="preserve">The alignment program I used to analyze the Sanger sequences is a software called Geneious Prime version 2019.2.3. I received the results from Sanger sequencing as a zip file. I imported my files to Geneious and was able to analyze my sequences. I cleaned up and trimmed the sequences that I confirmed to be usable for BLAST and used IUPAC ambiguity codes for bases that were hard to identify. I confirmed that any sequences that were similar to the negative control were unusable for BLAST. For the rest of the sequences that were usable for BLAST, I cut off the beginning and ends of the sequences due to the noise in those sections of the reads. I used IUPAC ambiguity codes to replace the low-quality nucleotides.</w:t>
+      </w:r>
+    </w:p>
+    <w:p>
+      <w:pPr>
+        <w:pStyle w:val="BodyText"/>
+      </w:pPr>
+      <w:r>
+        <w:t xml:space="preserve">I used a software called BLAST to match the sequences from my samples to organisms that were in NCBI’s nucleotide database. Multiple organisms were shown from the BLAST results and I chose the top result for each sample. I then used Geneious to create a Bayesian phylogeny and a Maximum Likelihood phylogeny. I created the phylogenies using multiple sequence alignments generated using MAFFT</w:t>
+      </w:r>
+      <w:r>
+        <w:t xml:space="preserve"> </w:t>
+      </w:r>
+      <w:r>
+        <w:t xml:space="preserve">(Katoh</w:t>
+      </w:r>
+      <w:r>
+        <w:t xml:space="preserve"> </w:t>
+      </w:r>
+      <w:r>
+        <w:rPr>
+          <w:i/>
+        </w:rPr>
+        <w:t xml:space="preserve">et al.</w:t>
+      </w:r>
+      <w:r>
+        <w:t xml:space="preserve">, 2009)</w:t>
+      </w:r>
+      <w:r>
+        <w:t xml:space="preserve">. I used the default parameters for MAFFT. I used MrBayes software in Genious Prime to create a Bayesian phylogeny</w:t>
+      </w:r>
+      <w:r>
+        <w:t xml:space="preserve"> </w:t>
+      </w:r>
+      <w:r>
+        <w:t xml:space="preserve">(Huelsenbeck and Ronquist, 2001)</w:t>
+      </w:r>
+      <w:r>
+        <w:t xml:space="preserve">. For the parameters, I used GTR for the substitution model,</w:t>
+      </w:r>
+      <w:r>
+        <w:t xml:space="preserve"> </w:t>
+      </w:r>
+      <w:r>
+        <w:rPr>
+          <w:i/>
+        </w:rPr>
+        <w:t xml:space="preserve">Thermus aquaticus</w:t>
+      </w:r>
+      <w:r>
+        <w:t xml:space="preserve"> </w:t>
+      </w:r>
+      <w:r>
+        <w:t xml:space="preserve">was used as an outgroup, and I used the default for the rest of the parameters. I used PhyML software to create a Maximum Likelihood phylogeny</w:t>
+      </w:r>
+      <w:r>
+        <w:t xml:space="preserve"> </w:t>
+      </w:r>
+      <w:r>
+        <w:t xml:space="preserve">(Guindon</w:t>
+      </w:r>
+      <w:r>
+        <w:t xml:space="preserve"> </w:t>
+      </w:r>
+      <w:r>
+        <w:rPr>
+          <w:i/>
+        </w:rPr>
+        <w:t xml:space="preserve">et al.</w:t>
+      </w:r>
+      <w:r>
+        <w:t xml:space="preserve">, 2005)</w:t>
+      </w:r>
+      <w:r>
+        <w:t xml:space="preserve">. For the parameters, I used GTR for the substituion model, Bootstrap as branch support,</w:t>
+      </w:r>
+      <w:r>
+        <w:t xml:space="preserve"> </w:t>
+      </w:r>
+      <w:r>
+        <w:rPr>
+          <w:i/>
+        </w:rPr>
+        <w:t xml:space="preserve">Thermus aquaticus</w:t>
+      </w:r>
+      <w:r>
+        <w:t xml:space="preserve"> </w:t>
+      </w:r>
+      <w:r>
+        <w:t xml:space="preserve">was used as an outgroup, and then I used the default for the rest of the parameters. My data reached the minimum of three sequences that was required in order to successfully create both phylogeny trees.</w:t>
+      </w:r>
+    </w:p>
+    <w:p>
+      <w:pPr>
+        <w:pStyle w:val="Heading1"/>
+      </w:pPr>
+      <w:bookmarkStart w:id="29" w:name="culture-free-methods-for-environmental-samples"/>
+      <w:r>
+        <w:t xml:space="preserve">Culture Free Methods For Environmental Samples</w:t>
+      </w:r>
+      <w:bookmarkEnd w:id="29"/>
+    </w:p>
+    <w:p>
+      <w:pPr>
+        <w:pStyle w:val="Heading2"/>
+      </w:pPr>
+      <w:bookmarkStart w:id="30" w:name="dna-extraction-1"/>
+      <w:r>
+        <w:t xml:space="preserve">DNA Extraction</w:t>
+      </w:r>
+      <w:bookmarkEnd w:id="30"/>
+    </w:p>
+    <w:p>
+      <w:pPr>
+        <w:pStyle w:val="FirstParagraph"/>
+      </w:pPr>
+      <w:r>
+        <w:t xml:space="preserve">After the initial six samples were sequenced via Sanger sequencing, the other six were taken out of the freezer to be prepared for Illumina sequencing. I followed the manufacturer’s protocol from the Sigma REDExtract-N-Amp kit. I then analyzed the DNA via Qubit analysis to quantify the DNA concentrations.</w:t>
+      </w:r>
+    </w:p>
+    <w:p>
+      <w:pPr>
+        <w:pStyle w:val="Heading2"/>
+      </w:pPr>
+      <w:bookmarkStart w:id="31" w:name="pcr-1"/>
+      <w:r>
+        <w:t xml:space="preserve">PCR</w:t>
+      </w:r>
+      <w:bookmarkEnd w:id="31"/>
+    </w:p>
+    <w:p>
+      <w:pPr>
+        <w:pStyle w:val="FirstParagraph"/>
+      </w:pPr>
+      <w:r>
+        <w:t xml:space="preserve">To prepare the samples for PCR, I calculated the reagents required for the master mix. The reagents required for the master mix for one reaction was 10 uL AMP, 0.8 uL 16SF and 0.8 uL 16SR primers, 1 uL BSA, 1 uL DNA template, and 6.4 uL H2O. After I created the master mix, I divided the master mix into 7 tubes. 1 uL of DNA from each sample was added to a tube. I added H20 to the seventh tube to serve as the negative control.</w:t>
+      </w:r>
+    </w:p>
+    <w:p>
+      <w:pPr>
+        <w:pStyle w:val="BodyText"/>
+      </w:pPr>
+      <w:r>
+        <w:t xml:space="preserve">The cycle began with three minutes of being in 96 degrees Celsius. The thermocycler was changed to undergo 95 degrees Celsius for 30 seconds, 55 degrees Celsius for 30 seconds, and 72 degrees Celsius for 30 seconds. This was repeated for 25 cycles. The thermocycler was then set to 72 degrees Celsius for 5 minutes before being held at 4 degrees Celsius.</w:t>
+      </w:r>
+    </w:p>
+    <w:p>
+      <w:pPr>
+        <w:pStyle w:val="Heading2"/>
+      </w:pPr>
+      <w:bookmarkStart w:id="32" w:name="gel-electrophoresis-1"/>
+      <w:r>
+        <w:t xml:space="preserve">Gel Electrophoresis</w:t>
+      </w:r>
+      <w:bookmarkEnd w:id="32"/>
+    </w:p>
+    <w:p>
+      <w:pPr>
+        <w:pStyle w:val="FirstParagraph"/>
+      </w:pPr>
+      <w:r>
         <w:t xml:space="preserve">The gel I used for my experiement contained 2% agarose gel and SYBR safe dye. 4 uL of our DNA samples were loaded onto a 50 well gel. I used ladders to serve as a positive control at each end of the wells. I ran the gel under 140V and X TAE buffer conducted current through the gel.</w:t>
       </w:r>
     </w:p>
@@ -569,233 +766,36 @@
       <w:pPr>
         <w:pStyle w:val="Heading2"/>
       </w:pPr>
-      <w:bookmarkStart w:id="27" w:name="sanger-sequencing"/>
-      <w:r>
-        <w:t xml:space="preserve">Sanger Sequencing</w:t>
-      </w:r>
-      <w:bookmarkEnd w:id="27"/>
+      <w:bookmarkStart w:id="33" w:name="illumina-sequencing"/>
+      <w:r>
+        <w:t xml:space="preserve">Illumina Sequencing</w:t>
+      </w:r>
+      <w:bookmarkEnd w:id="33"/>
     </w:p>
     <w:p>
       <w:pPr>
         <w:pStyle w:val="FirstParagraph"/>
       </w:pPr>
       <w:r>
-        <w:t xml:space="preserve">After checking for successful amplification using gel electrophoresis, PCR products were cleaned with ExoSAP (Invitrogen) and sent for unidirectional Sanger sequencing at MCLAB (South San Francisco, CA) using the 27f primer.</w:t>
+        <w:t xml:space="preserve">Following electrophoresis, PCR products were purified using AmpureXP magnetic beads (Beckman-Coulter) and quantitated using a PicoGreen fluorescent assay (Invitrogen) on a Tecan Infinite M Plex plate reader. Purified PCR products were used as the template for a second round of PCR, which served to attach unique pairs of forward and reverse Illumina barcodes (Nextera XT Index 2 kit). All other components of the PCR mixtures were as for the first-round PCR. These reactions were cycled at 95 degrees C for 3 minutes, then 8 cycles of: 95 degrees C for 30 s, 55 degrees C for 30s, and 72 degrees C for 30s, followed by a 5 minute elongation cycle at 72 degrees Following this amplification, PCR products were purified and normalized with a SequelPrep normalization plate (Invitrogen), pooled, and then quantified once again with a Qubit 4 fluorometer (Invitrogen) and a TapeStation 4200 (Agilent) to verify library size and concentration. This library was then diluted to the loading concentration (50 pM) and combined with an Illumina PhiX spike-in library (5% spike in) and sequenced on an Illumina iSeq using a 2 x 150 bp consumable cartridge.</w:t>
       </w:r>
     </w:p>
     <w:p>
       <w:pPr>
         <w:pStyle w:val="Heading2"/>
       </w:pPr>
-      <w:bookmarkStart w:id="28" w:name="data-analysis"/>
+      <w:bookmarkStart w:id="34" w:name="data-analysis-1"/>
       <w:r>
         <w:t xml:space="preserve">Data Analysis</w:t>
       </w:r>
-      <w:bookmarkEnd w:id="28"/>
+      <w:bookmarkEnd w:id="34"/>
     </w:p>
     <w:p>
       <w:pPr>
         <w:pStyle w:val="FirstParagraph"/>
       </w:pPr>
       <w:r>
-        <w:t xml:space="preserve">The alignment program I used to analyze the Sanger sequences is a software called Geneious Prime. I received the results from Sanger sequencing as a zip file. I imported my files to Geneious and was able to analyze my sequences. I cleaned up and trimmed the sequences that I confirmed to be usable for BLAST and used IUPAC ambiguity codes for bases that were hard to identify. I confirmed that any sequences that were similar to the negative control were unusable for BLAST. For the rest of the sequences that were usable for BLAST, I cut off the beginning and ends of the sequences due to the noise in those sections of the reads. I used IUPAC ambiguity codes to replace the low-quality nucleotides.</w:t>
-      </w:r>
-    </w:p>
-    <w:p>
-      <w:pPr>
-        <w:pStyle w:val="BodyText"/>
-      </w:pPr>
-      <w:r>
-        <w:t xml:space="preserve">I used a software called BLAST to match the sequences from my samples to organisms that were in NCBI’s nucleotide database. Multiple organisms were shown from the BLAST results and I chose the top result for each sample. I then used Geneious to create a Bayesian phylogeny and a Maximum Likelihood phylogeny. I created the phylogenies using multiple sequence alignments generated using MAFFT</w:t>
-      </w:r>
-      <w:r>
-        <w:t xml:space="preserve"> </w:t>
-      </w:r>
-      <w:r>
-        <w:t xml:space="preserve">(Katoh</w:t>
-      </w:r>
-      <w:r>
-        <w:t xml:space="preserve"> </w:t>
-      </w:r>
-      <w:r>
-        <w:rPr>
-          <w:i/>
-        </w:rPr>
-        <w:t xml:space="preserve">et al.</w:t>
-      </w:r>
-      <w:r>
-        <w:t xml:space="preserve">, 2009)</w:t>
-      </w:r>
-      <w:r>
-        <w:t xml:space="preserve">. I used the default parameters for MAFFT. I installed MrBayes software in Genious Prime to create the Bayesian phylogeny</w:t>
-      </w:r>
-      <w:r>
-        <w:t xml:space="preserve"> </w:t>
-      </w:r>
-      <w:r>
-        <w:t xml:space="preserve">(Huelsenbeck and Ronquist, 2001)</w:t>
-      </w:r>
-      <w:r>
-        <w:t xml:space="preserve">. For the parameters, I used GTR for the substitution model,</w:t>
-      </w:r>
-      <w:r>
-        <w:t xml:space="preserve"> </w:t>
-      </w:r>
-      <w:r>
-        <w:rPr>
-          <w:i/>
-        </w:rPr>
-        <w:t xml:space="preserve">Thermus aquaticus</w:t>
-      </w:r>
-      <w:r>
-        <w:t xml:space="preserve"> </w:t>
-      </w:r>
-      <w:r>
-        <w:t xml:space="preserve">was used as an outgroup, and I used the default for the rest of the parameters. I installed PhyML software to create the Maximum Likelihood phylogeny</w:t>
-      </w:r>
-      <w:r>
-        <w:t xml:space="preserve"> </w:t>
-      </w:r>
-      <w:r>
-        <w:t xml:space="preserve">(Guindon</w:t>
-      </w:r>
-      <w:r>
-        <w:t xml:space="preserve"> </w:t>
-      </w:r>
-      <w:r>
-        <w:rPr>
-          <w:i/>
-        </w:rPr>
-        <w:t xml:space="preserve">et al.</w:t>
-      </w:r>
-      <w:r>
-        <w:t xml:space="preserve">, 2005)</w:t>
-      </w:r>
-      <w:r>
-        <w:t xml:space="preserve">. For the parameters, I used GTR for the substituion model, Bootstrap as branch support,</w:t>
-      </w:r>
-      <w:r>
-        <w:t xml:space="preserve"> </w:t>
-      </w:r>
-      <w:r>
-        <w:rPr>
-          <w:i/>
-        </w:rPr>
-        <w:t xml:space="preserve">Thermus aquaticus</w:t>
-      </w:r>
-      <w:r>
-        <w:t xml:space="preserve"> </w:t>
-      </w:r>
-      <w:r>
-        <w:t xml:space="preserve">was used as an outgroup, and then I used the default for the rest of the parameters. My data reached the minimum of three sequences that was required in order to successfully create both phylogeny trees.</w:t>
-      </w:r>
-    </w:p>
-    <w:p>
-      <w:pPr>
-        <w:pStyle w:val="Heading1"/>
-      </w:pPr>
-      <w:bookmarkStart w:id="29" w:name="culture-free-methods-for-environmental-samples"/>
-      <w:r>
-        <w:t xml:space="preserve">Culture Free Methods For Environmental Samples</w:t>
-      </w:r>
-      <w:bookmarkEnd w:id="29"/>
-    </w:p>
-    <w:p>
-      <w:pPr>
-        <w:pStyle w:val="Heading2"/>
-      </w:pPr>
-      <w:bookmarkStart w:id="30" w:name="dna-extraction-1"/>
-      <w:r>
-        <w:t xml:space="preserve">DNA Extraction</w:t>
-      </w:r>
-      <w:bookmarkEnd w:id="30"/>
-    </w:p>
-    <w:p>
-      <w:pPr>
-        <w:pStyle w:val="FirstParagraph"/>
-      </w:pPr>
-      <w:r>
-        <w:t xml:space="preserve">After the initial six samples were sequenced via Sanger sequencing, the other six were taken out of the freezer to be prepared for Illumina sequencing. I followed the manufacturer’s protocol from the Sigma REDExtract-N-Amp kit. I then analyzed the DNA via Qubit analysis to quantify the DNA concentrations.</w:t>
-      </w:r>
-    </w:p>
-    <w:p>
-      <w:pPr>
-        <w:pStyle w:val="Heading2"/>
-      </w:pPr>
-      <w:bookmarkStart w:id="31" w:name="pcr-1"/>
-      <w:r>
-        <w:t xml:space="preserve">PCR</w:t>
-      </w:r>
-      <w:bookmarkEnd w:id="31"/>
-    </w:p>
-    <w:p>
-      <w:pPr>
-        <w:pStyle w:val="FirstParagraph"/>
-      </w:pPr>
-      <w:r>
-        <w:t xml:space="preserve">To prepare the samples for PCR, I calculated the reagents required for the master mix. The reagents required for the master mix are AMP, 16sF and 16sR primers, BSA, template, and water. I prepared enough master mix to include 17uL in a PCR tube along with 1uL of DNA.</w:t>
-      </w:r>
-    </w:p>
-    <w:p>
-      <w:pPr>
-        <w:pStyle w:val="BodyText"/>
-      </w:pPr>
-      <w:r>
-        <w:t xml:space="preserve">I put the samples into a PCR thermocycler. The cycle began with three minutes of being in 96 degrees Celsius. The thermocycler was changed to undergo 95 degrees Celsius for 30 seconds, 55 degrees Celsius for 30 seconds, and 72 degrees Celsius for 30 seconds. This was repeated for 25 cycles. The thermocycler was then set to 72 degrees Celsius for 5 minutes before being held at 4 degrees Celsius.</w:t>
-      </w:r>
-    </w:p>
-    <w:p>
-      <w:pPr>
-        <w:pStyle w:val="Heading2"/>
-      </w:pPr>
-      <w:bookmarkStart w:id="32" w:name="gel-electrophoresis-1"/>
-      <w:r>
-        <w:t xml:space="preserve">Gel Electrophoresis</w:t>
-      </w:r>
-      <w:bookmarkEnd w:id="32"/>
-    </w:p>
-    <w:p>
-      <w:pPr>
-        <w:pStyle w:val="FirstParagraph"/>
-      </w:pPr>
-      <w:r>
-        <w:t xml:space="preserve">The gel I used for my experiement contained 2% agarose gel and SYBR safe dye. 4 uL of our DNA samples were loaded onto a 50 well gel. I used ladders to serve as a positive control at each end of the wells. I ran the gel under 140V and X TAE buffer conducted current through the gel.</w:t>
-      </w:r>
-    </w:p>
-    <w:p>
-      <w:pPr>
-        <w:pStyle w:val="Heading2"/>
-      </w:pPr>
-      <w:bookmarkStart w:id="33" w:name="illumina-sequencing"/>
-      <w:r>
-        <w:t xml:space="preserve">Illumina Sequencing</w:t>
-      </w:r>
-      <w:bookmarkEnd w:id="33"/>
-    </w:p>
-    <w:p>
-      <w:pPr>
-        <w:pStyle w:val="FirstParagraph"/>
-      </w:pPr>
-      <w:r>
-        <w:t xml:space="preserve">Following electrophoresis, PCR products were purified using AmpureXP magnetic beads (Beckman-Coulter) and quantitated using a PicoGreen fluorescent assay (Invitrogen) on a Tecan Infinite M Plex plate reader. Purified PCR products were used as the template for a second round of PCR, which served to attach unique pairs of forward and reverse Illumina barcodes (Nextera XT Index 2 kit). All other components of the PCR mixtures were as for the first-round PCR. These reactions were cycled at 95 degrees C for 3 minutes, then 8 cycles of: 95 degrees C for 30 s, 55 degrees C for 30s, and 72 degrees C for 30s, followed by a 5 minute elongation cycle at 72 degrees Following this amplification, PCR products were purified and normalized with a SequelPrep normalization plate (Invitrogen), pooled, and then quantified once again with a Qubit 4 fluorometer (Invitrogen) and a TapeStation 4200 (Agilent) to verify library size and concentration. This library was then diluted to the loading concentration (50 pM) and combined with an Illumina PhiX spike-in library (5% spike in) and sequenced on an Illumina iSeq using a 2 x 150 bp consumable cartridge.</w:t>
-      </w:r>
-    </w:p>
-    <w:p>
-      <w:pPr>
-        <w:pStyle w:val="Heading2"/>
-      </w:pPr>
-      <w:bookmarkStart w:id="34" w:name="data-analysis-1"/>
-      <w:r>
-        <w:t xml:space="preserve">Data Analysis</w:t>
-      </w:r>
-      <w:bookmarkEnd w:id="34"/>
-    </w:p>
-    <w:p>
-      <w:pPr>
-        <w:pStyle w:val="FirstParagraph"/>
-      </w:pPr>
-      <w:r>
-        <w:t xml:space="preserve">I used the Bash operating system to analyze the data that resulted from the Illumina sequencing. I created scripts to assess the quality of the data, toss out bad sequences, clean other sequences, convert files to the correct format, and finally BLAST the data in order to get information on the organisms present in my environmental samples. The sequences were trimmed and cleaned to provide more accurate DNA sequences from my environmental samples. The files needed to be converted from fastq to fasta format because BLAST analysis only works with fasta formatted files. The organism match was based off NCBI’s nucleotide database. I ran the scripts using tmux in order to allow the code to continue running even after I disconnected from the server.</w:t>
+        <w:t xml:space="preserve">I created bash scripts to assess the quality of the data, toss out bad sequences, clean other sequences, convert files to the correct format, and finally BLAST the data in order to get information on the organisms present in my environmental samples. The sequences were trimmed and cleaned to provide more accurate DNA sequences from my environmental samples. Trimmomatic was used to cut the first five and last five base pairs, cut any base pair with a quality score below 25, as well as cut any sequences that contained less than 140 base pairs. The files needed to be converted from fastq to fasta format because BLAST analysis only works with fasta formatted files. The organism match was based off NCBI’s nucleotide database and I used the single top match.</w:t>
       </w:r>
     </w:p>
     <w:p>
@@ -1043,7 +1043,7 @@
       <w:r>
         <w:drawing>
           <wp:inline>
-            <wp:extent cx="4620126" cy="3696101"/>
+            <wp:extent cx="5334000" cy="4267200"/>
             <wp:effectExtent b="0" l="0" r="0" t="0"/>
             <wp:docPr descr="" title="" id="1" name="Picture"/>
             <a:graphic>
@@ -1064,7 +1064,7 @@
                   <pic:spPr bwMode="auto">
                     <a:xfrm>
                       <a:off x="0" y="0"/>
-                      <a:ext cx="4620126" cy="3696101"/>
+                      <a:ext cx="5334000" cy="4267200"/>
                     </a:xfrm>
                     <a:prstGeom prst="rect">
                       <a:avLst/>
@@ -1234,7 +1234,7 @@
       <w:r>
         <w:drawing>
           <wp:inline>
-            <wp:extent cx="4620126" cy="3696101"/>
+            <wp:extent cx="5334000" cy="4267200"/>
             <wp:effectExtent b="0" l="0" r="0" t="0"/>
             <wp:docPr descr="" title="" id="1" name="Picture"/>
             <a:graphic>
@@ -1255,7 +1255,7 @@
                   <pic:spPr bwMode="auto">
                     <a:xfrm>
                       <a:off x="0" y="0"/>
-                      <a:ext cx="4620126" cy="3696101"/>
+                      <a:ext cx="5334000" cy="4267200"/>
                     </a:xfrm>
                     <a:prstGeom prst="rect">
                       <a:avLst/>
@@ -2508,7 +2508,16 @@
               <w:jc w:val="left"/>
             </w:pPr>
             <w:r>
-              <w:t xml:space="preserve">Acidovorax temperans strain R-C-TGW</w:t>
+              <w:rPr>
+                <w:i/>
+              </w:rPr>
+              <w:t xml:space="preserve">Acidovorax temperans</w:t>
+            </w:r>
+            <w:r>
+              <w:t xml:space="preserve"> </w:t>
+            </w:r>
+            <w:r>
+              <w:t xml:space="preserve">strain R-C-TGW</w:t>
             </w:r>
           </w:p>
         </w:tc>
@@ -2576,7 +2585,16 @@
               <w:jc w:val="left"/>
             </w:pPr>
             <w:r>
-              <w:t xml:space="preserve">Citrobacter freundii strain</w:t>
+              <w:rPr>
+                <w:i/>
+              </w:rPr>
+              <w:t xml:space="preserve">Citrobacter freundii</w:t>
+            </w:r>
+            <w:r>
+              <w:t xml:space="preserve"> </w:t>
+            </w:r>
+            <w:r>
+              <w:t xml:space="preserve">strain</w:t>
             </w:r>
           </w:p>
         </w:tc>
@@ -2644,6 +2662,9 @@
               <w:jc w:val="left"/>
             </w:pPr>
             <w:r>
+              <w:rPr>
+                <w:i/>
+              </w:rPr>
               <w:t xml:space="preserve">Bacillus licheniformis</w:t>
             </w:r>
           </w:p>
@@ -3080,7 +3101,7 @@
       <w:r>
         <w:drawing>
           <wp:inline>
-            <wp:extent cx="4620126" cy="3696101"/>
+            <wp:extent cx="5334000" cy="4267200"/>
             <wp:effectExtent b="0" l="0" r="0" t="0"/>
             <wp:docPr descr="" title="" id="1" name="Picture"/>
             <a:graphic>
@@ -3101,7 +3122,7 @@
                   <pic:spPr bwMode="auto">
                     <a:xfrm>
                       <a:off x="0" y="0"/>
-                      <a:ext cx="4620126" cy="3696101"/>
+                      <a:ext cx="5334000" cy="4267200"/>
                     </a:xfrm>
                     <a:prstGeom prst="rect">
                       <a:avLst/>
@@ -3131,12 +3152,140 @@
     </w:p>
     <w:p>
       <w:pPr>
-        <w:pStyle w:val="BodyText"/>
+        <w:pStyle w:val="SourceCode"/>
+      </w:pPr>
+      <w:r>
+        <w:rPr>
+          <w:rStyle w:val="VerbatimChar"/>
+        </w:rPr>
+        <w:t xml:space="preserve">## # A tibble: 11 x 2</w:t>
+      </w:r>
+      <w:r>
+        <w:br w:type="textWrapping"/>
+      </w:r>
+      <w:r>
+        <w:rPr>
+          <w:rStyle w:val="VerbatimChar"/>
+        </w:rPr>
+        <w:t xml:space="preserve">##    Phylum                      sum_abundance</w:t>
+      </w:r>
+      <w:r>
+        <w:br w:type="textWrapping"/>
+      </w:r>
+      <w:r>
+        <w:rPr>
+          <w:rStyle w:val="VerbatimChar"/>
+        </w:rPr>
+        <w:t xml:space="preserve">##    &lt;chr&gt;                               &lt;int&gt;</w:t>
+      </w:r>
+      <w:r>
+        <w:br w:type="textWrapping"/>
+      </w:r>
+      <w:r>
+        <w:rPr>
+          <w:rStyle w:val="VerbatimChar"/>
+        </w:rPr>
+        <w:t xml:space="preserve">##  1 Actinobacteria                      10611</w:t>
+      </w:r>
+      <w:r>
+        <w:br w:type="textWrapping"/>
+      </w:r>
+      <w:r>
+        <w:rPr>
+          <w:rStyle w:val="VerbatimChar"/>
+        </w:rPr>
+        <w:t xml:space="preserve">##  2 Bacteroidetes                         756</w:t>
+      </w:r>
+      <w:r>
+        <w:br w:type="textWrapping"/>
+      </w:r>
+      <w:r>
+        <w:rPr>
+          <w:rStyle w:val="VerbatimChar"/>
+        </w:rPr>
+        <w:t xml:space="preserve">##  3 Candidatus_Saccharibacteria            34</w:t>
+      </w:r>
+      <w:r>
+        <w:br w:type="textWrapping"/>
+      </w:r>
+      <w:r>
+        <w:rPr>
+          <w:rStyle w:val="VerbatimChar"/>
+        </w:rPr>
+        <w:t xml:space="preserve">##  4 Cyanobacteria/Chloroplast              55</w:t>
+      </w:r>
+      <w:r>
+        <w:br w:type="textWrapping"/>
+      </w:r>
+      <w:r>
+        <w:rPr>
+          <w:rStyle w:val="VerbatimChar"/>
+        </w:rPr>
+        <w:t xml:space="preserve">##  5 Deinococcus-Thermus                   158</w:t>
+      </w:r>
+      <w:r>
+        <w:br w:type="textWrapping"/>
+      </w:r>
+      <w:r>
+        <w:rPr>
+          <w:rStyle w:val="VerbatimChar"/>
+        </w:rPr>
+        <w:t xml:space="preserve">##  6 Firmicutes                          20562</w:t>
+      </w:r>
+      <w:r>
+        <w:br w:type="textWrapping"/>
+      </w:r>
+      <w:r>
+        <w:rPr>
+          <w:rStyle w:val="VerbatimChar"/>
+        </w:rPr>
+        <w:t xml:space="preserve">##  7 Fusobacteria                            9</w:t>
+      </w:r>
+      <w:r>
+        <w:br w:type="textWrapping"/>
+      </w:r>
+      <w:r>
+        <w:rPr>
+          <w:rStyle w:val="VerbatimChar"/>
+        </w:rPr>
+        <w:t xml:space="preserve">##  8 Planctomycetes                         33</w:t>
+      </w:r>
+      <w:r>
+        <w:br w:type="textWrapping"/>
+      </w:r>
+      <w:r>
+        <w:rPr>
+          <w:rStyle w:val="VerbatimChar"/>
+        </w:rPr>
+        <w:t xml:space="preserve">##  9 Proteobacteria                      49096</w:t>
+      </w:r>
+      <w:r>
+        <w:br w:type="textWrapping"/>
+      </w:r>
+      <w:r>
+        <w:rPr>
+          <w:rStyle w:val="VerbatimChar"/>
+        </w:rPr>
+        <w:t xml:space="preserve">## 10 Verrucomicrobia                         9</w:t>
+      </w:r>
+      <w:r>
+        <w:br w:type="textWrapping"/>
+      </w:r>
+      <w:r>
+        <w:rPr>
+          <w:rStyle w:val="VerbatimChar"/>
+        </w:rPr>
+        <w:t xml:space="preserve">## 11 &lt;NA&gt;                                 2837</w:t>
+      </w:r>
+    </w:p>
+    <w:p>
+      <w:pPr>
+        <w:pStyle w:val="FirstParagraph"/>
       </w:pPr>
       <w:r>
         <w:drawing>
           <wp:inline>
-            <wp:extent cx="4620126" cy="3696101"/>
+            <wp:extent cx="5334000" cy="4267200"/>
             <wp:effectExtent b="0" l="0" r="0" t="0"/>
             <wp:docPr descr="" title="" id="1" name="Picture"/>
             <a:graphic>
@@ -3157,7 +3306,7 @@
                   <pic:spPr bwMode="auto">
                     <a:xfrm>
                       <a:off x="0" y="0"/>
-                      <a:ext cx="4620126" cy="3696101"/>
+                      <a:ext cx="5334000" cy="4267200"/>
                     </a:xfrm>
                     <a:prstGeom prst="rect">
                       <a:avLst/>
@@ -3185,249 +3334,986 @@
         <w:t xml:space="preserve">Figure 10.</w:t>
       </w:r>
     </w:p>
-    <w:p>
-      <w:pPr>
-        <w:pStyle w:val="SourceCode"/>
-      </w:pPr>
-      <w:r>
-        <w:rPr>
-          <w:rStyle w:val="VerbatimChar"/>
-        </w:rPr>
-        <w:t xml:space="preserve">## # A tibble: 11 x 2</w:t>
-      </w:r>
-      <w:r>
-        <w:br w:type="textWrapping"/>
-      </w:r>
-      <w:r>
-        <w:rPr>
-          <w:rStyle w:val="VerbatimChar"/>
-        </w:rPr>
-        <w:t xml:space="preserve">##    Phylum                      sum_abundance</w:t>
-      </w:r>
-      <w:r>
-        <w:br w:type="textWrapping"/>
-      </w:r>
-      <w:r>
-        <w:rPr>
-          <w:rStyle w:val="VerbatimChar"/>
-        </w:rPr>
-        <w:t xml:space="preserve">##    &lt;chr&gt;                               &lt;int&gt;</w:t>
-      </w:r>
-      <w:r>
-        <w:br w:type="textWrapping"/>
-      </w:r>
-      <w:r>
-        <w:rPr>
-          <w:rStyle w:val="VerbatimChar"/>
-        </w:rPr>
-        <w:t xml:space="preserve">##  1 Actinobacteria                      10611</w:t>
-      </w:r>
-      <w:r>
-        <w:br w:type="textWrapping"/>
-      </w:r>
-      <w:r>
-        <w:rPr>
-          <w:rStyle w:val="VerbatimChar"/>
-        </w:rPr>
-        <w:t xml:space="preserve">##  2 Bacteroidetes                         756</w:t>
-      </w:r>
-      <w:r>
-        <w:br w:type="textWrapping"/>
-      </w:r>
-      <w:r>
-        <w:rPr>
-          <w:rStyle w:val="VerbatimChar"/>
-        </w:rPr>
-        <w:t xml:space="preserve">##  3 Candidatus_Saccharibacteria            34</w:t>
-      </w:r>
-      <w:r>
-        <w:br w:type="textWrapping"/>
-      </w:r>
-      <w:r>
-        <w:rPr>
-          <w:rStyle w:val="VerbatimChar"/>
-        </w:rPr>
-        <w:t xml:space="preserve">##  4 Cyanobacteria/Chloroplast              55</w:t>
-      </w:r>
-      <w:r>
-        <w:br w:type="textWrapping"/>
-      </w:r>
-      <w:r>
-        <w:rPr>
-          <w:rStyle w:val="VerbatimChar"/>
-        </w:rPr>
-        <w:t xml:space="preserve">##  5 Deinococcus-Thermus                   158</w:t>
-      </w:r>
-      <w:r>
-        <w:br w:type="textWrapping"/>
-      </w:r>
-      <w:r>
-        <w:rPr>
-          <w:rStyle w:val="VerbatimChar"/>
-        </w:rPr>
-        <w:t xml:space="preserve">##  6 Firmicutes                          20562</w:t>
-      </w:r>
-      <w:r>
-        <w:br w:type="textWrapping"/>
-      </w:r>
-      <w:r>
-        <w:rPr>
-          <w:rStyle w:val="VerbatimChar"/>
-        </w:rPr>
-        <w:t xml:space="preserve">##  7 Fusobacteria                            9</w:t>
-      </w:r>
-      <w:r>
-        <w:br w:type="textWrapping"/>
-      </w:r>
-      <w:r>
-        <w:rPr>
-          <w:rStyle w:val="VerbatimChar"/>
-        </w:rPr>
-        <w:t xml:space="preserve">##  8 Planctomycetes                         33</w:t>
-      </w:r>
-      <w:r>
-        <w:br w:type="textWrapping"/>
-      </w:r>
-      <w:r>
-        <w:rPr>
-          <w:rStyle w:val="VerbatimChar"/>
-        </w:rPr>
-        <w:t xml:space="preserve">##  9 Proteobacteria                      49096</w:t>
-      </w:r>
-      <w:r>
-        <w:br w:type="textWrapping"/>
-      </w:r>
-      <w:r>
-        <w:rPr>
-          <w:rStyle w:val="VerbatimChar"/>
-        </w:rPr>
-        <w:t xml:space="preserve">## 10 Verrucomicrobia                         9</w:t>
-      </w:r>
-      <w:r>
-        <w:br w:type="textWrapping"/>
-      </w:r>
-      <w:r>
-        <w:rPr>
-          <w:rStyle w:val="VerbatimChar"/>
-        </w:rPr>
-        <w:t xml:space="preserve">## 11 &lt;NA&gt;                                 2837</w:t>
-      </w:r>
+    <w:tbl>
+      <w:tblPr>
+        <w:tblStyle w:val="Table"/>
+        <w:tblW w:type="pct" w:w="0.0"/>
+        <w:tblLook w:firstRow="1"/>
+      </w:tblPr>
+      <w:tblGrid/>
+      <w:tr>
+        <w:trPr>
+          <w:cnfStyle w:firstRow="1"/>
+        </w:trPr>
+        <w:tc>
+          <w:tcPr>
+            <w:tcBorders>
+              <w:bottom w:val="single"/>
+            </w:tcBorders>
+            <w:vAlign w:val="bottom"/>
+          </w:tcPr>
+          <w:p>
+            <w:pPr>
+              <w:pStyle w:val="Compact"/>
+              <w:jc w:val="left"/>
+            </w:pPr>
+            <w:r>
+              <w:t xml:space="preserve">Phylum</w:t>
+            </w:r>
+          </w:p>
+        </w:tc>
+        <w:tc>
+          <w:tcPr>
+            <w:tcBorders>
+              <w:bottom w:val="single"/>
+            </w:tcBorders>
+            <w:vAlign w:val="bottom"/>
+          </w:tcPr>
+          <w:p>
+            <w:pPr>
+              <w:pStyle w:val="Compact"/>
+              <w:jc w:val="right"/>
+            </w:pPr>
+            <w:r>
+              <w:t xml:space="preserve">sum_abundance</w:t>
+            </w:r>
+          </w:p>
+        </w:tc>
+      </w:tr>
+      <w:tr>
+        <w:tc>
+          <w:p>
+            <w:pPr>
+              <w:pStyle w:val="Compact"/>
+              <w:jc w:val="left"/>
+            </w:pPr>
+            <w:r>
+              <w:t xml:space="preserve">Actinobacteria</w:t>
+            </w:r>
+          </w:p>
+        </w:tc>
+        <w:tc>
+          <w:p>
+            <w:pPr>
+              <w:pStyle w:val="Compact"/>
+              <w:jc w:val="right"/>
+            </w:pPr>
+            <w:r>
+              <w:t xml:space="preserve">10611</w:t>
+            </w:r>
+          </w:p>
+        </w:tc>
+      </w:tr>
+      <w:tr>
+        <w:tc>
+          <w:p>
+            <w:pPr>
+              <w:pStyle w:val="Compact"/>
+              <w:jc w:val="left"/>
+            </w:pPr>
+            <w:r>
+              <w:t xml:space="preserve">Bacteroidetes</w:t>
+            </w:r>
+          </w:p>
+        </w:tc>
+        <w:tc>
+          <w:p>
+            <w:pPr>
+              <w:pStyle w:val="Compact"/>
+              <w:jc w:val="right"/>
+            </w:pPr>
+            <w:r>
+              <w:t xml:space="preserve">756</w:t>
+            </w:r>
+          </w:p>
+        </w:tc>
+      </w:tr>
+      <w:tr>
+        <w:tc>
+          <w:p>
+            <w:pPr>
+              <w:pStyle w:val="Compact"/>
+              <w:jc w:val="left"/>
+            </w:pPr>
+            <w:r>
+              <w:t xml:space="preserve">Candidatus_Saccharibacteria</w:t>
+            </w:r>
+          </w:p>
+        </w:tc>
+        <w:tc>
+          <w:p>
+            <w:pPr>
+              <w:pStyle w:val="Compact"/>
+              <w:jc w:val="right"/>
+            </w:pPr>
+            <w:r>
+              <w:t xml:space="preserve">34</w:t>
+            </w:r>
+          </w:p>
+        </w:tc>
+      </w:tr>
+      <w:tr>
+        <w:tc>
+          <w:p>
+            <w:pPr>
+              <w:pStyle w:val="Compact"/>
+              <w:jc w:val="left"/>
+            </w:pPr>
+            <w:r>
+              <w:t xml:space="preserve">Cyanobacteria/Chloroplast</w:t>
+            </w:r>
+          </w:p>
+        </w:tc>
+        <w:tc>
+          <w:p>
+            <w:pPr>
+              <w:pStyle w:val="Compact"/>
+              <w:jc w:val="right"/>
+            </w:pPr>
+            <w:r>
+              <w:t xml:space="preserve">55</w:t>
+            </w:r>
+          </w:p>
+        </w:tc>
+      </w:tr>
+      <w:tr>
+        <w:tc>
+          <w:p>
+            <w:pPr>
+              <w:pStyle w:val="Compact"/>
+              <w:jc w:val="left"/>
+            </w:pPr>
+            <w:r>
+              <w:t xml:space="preserve">Deinococcus-Thermus</w:t>
+            </w:r>
+          </w:p>
+        </w:tc>
+        <w:tc>
+          <w:p>
+            <w:pPr>
+              <w:pStyle w:val="Compact"/>
+              <w:jc w:val="right"/>
+            </w:pPr>
+            <w:r>
+              <w:t xml:space="preserve">158</w:t>
+            </w:r>
+          </w:p>
+        </w:tc>
+      </w:tr>
+      <w:tr>
+        <w:tc>
+          <w:p>
+            <w:pPr>
+              <w:pStyle w:val="Compact"/>
+              <w:jc w:val="left"/>
+            </w:pPr>
+            <w:r>
+              <w:t xml:space="preserve">Firmicutes</w:t>
+            </w:r>
+          </w:p>
+        </w:tc>
+        <w:tc>
+          <w:p>
+            <w:pPr>
+              <w:pStyle w:val="Compact"/>
+              <w:jc w:val="right"/>
+            </w:pPr>
+            <w:r>
+              <w:t xml:space="preserve">20562</w:t>
+            </w:r>
+          </w:p>
+        </w:tc>
+      </w:tr>
+      <w:tr>
+        <w:tc>
+          <w:p>
+            <w:pPr>
+              <w:pStyle w:val="Compact"/>
+              <w:jc w:val="left"/>
+            </w:pPr>
+            <w:r>
+              <w:t xml:space="preserve">Fusobacteria</w:t>
+            </w:r>
+          </w:p>
+        </w:tc>
+        <w:tc>
+          <w:p>
+            <w:pPr>
+              <w:pStyle w:val="Compact"/>
+              <w:jc w:val="right"/>
+            </w:pPr>
+            <w:r>
+              <w:t xml:space="preserve">9</w:t>
+            </w:r>
+          </w:p>
+        </w:tc>
+      </w:tr>
+      <w:tr>
+        <w:tc>
+          <w:p>
+            <w:pPr>
+              <w:pStyle w:val="Compact"/>
+              <w:jc w:val="left"/>
+            </w:pPr>
+            <w:r>
+              <w:t xml:space="preserve">Planctomycetes</w:t>
+            </w:r>
+          </w:p>
+        </w:tc>
+        <w:tc>
+          <w:p>
+            <w:pPr>
+              <w:pStyle w:val="Compact"/>
+              <w:jc w:val="right"/>
+            </w:pPr>
+            <w:r>
+              <w:t xml:space="preserve">33</w:t>
+            </w:r>
+          </w:p>
+        </w:tc>
+      </w:tr>
+      <w:tr>
+        <w:tc>
+          <w:p>
+            <w:pPr>
+              <w:pStyle w:val="Compact"/>
+              <w:jc w:val="left"/>
+            </w:pPr>
+            <w:r>
+              <w:t xml:space="preserve">Proteobacteria</w:t>
+            </w:r>
+          </w:p>
+        </w:tc>
+        <w:tc>
+          <w:p>
+            <w:pPr>
+              <w:pStyle w:val="Compact"/>
+              <w:jc w:val="right"/>
+            </w:pPr>
+            <w:r>
+              <w:t xml:space="preserve">49096</w:t>
+            </w:r>
+          </w:p>
+        </w:tc>
+      </w:tr>
+      <w:tr>
+        <w:tc>
+          <w:p>
+            <w:pPr>
+              <w:pStyle w:val="Compact"/>
+              <w:jc w:val="left"/>
+            </w:pPr>
+            <w:r>
+              <w:t xml:space="preserve">Verrucomicrobia</w:t>
+            </w:r>
+          </w:p>
+        </w:tc>
+        <w:tc>
+          <w:p>
+            <w:pPr>
+              <w:pStyle w:val="Compact"/>
+              <w:jc w:val="right"/>
+            </w:pPr>
+            <w:r>
+              <w:t xml:space="preserve">9</w:t>
+            </w:r>
+          </w:p>
+        </w:tc>
+      </w:tr>
+      <w:tr>
+        <w:tc>
+          <w:p>
+            <w:pPr>
+              <w:pStyle w:val="Compact"/>
+              <w:jc w:val="left"/>
+            </w:pPr>
+            <w:r>
+              <w:t xml:space="preserve">NA</w:t>
+            </w:r>
+          </w:p>
+        </w:tc>
+        <w:tc>
+          <w:p>
+            <w:pPr>
+              <w:pStyle w:val="Compact"/>
+              <w:jc w:val="right"/>
+            </w:pPr>
+            <w:r>
+              <w:t xml:space="preserve">2837</w:t>
+            </w:r>
+          </w:p>
+        </w:tc>
+      </w:tr>
+      <w:tr>
+        <w:tc>
+          <w:p>
+            <w:pPr>
+              <w:pStyle w:val="Compact"/>
+              <w:jc w:val="left"/>
+            </w:pPr>
+            <w:r>
+              <w:rPr>
+                <w:b/>
+              </w:rPr>
+              <w:t xml:space="preserve">Figure 11.</w:t>
+            </w:r>
+          </w:p>
+        </w:tc>
+        <w:tc>
+          <w:p>
+            <w:pPr>
+              <w:pStyle w:val="Compact"/>
+            </w:pPr>
+          </w:p>
+        </w:tc>
+      </w:tr>
+    </w:tbl>
+    <w:p>
+      <w:pPr>
+        <w:pStyle w:val="BodyText"/>
+      </w:pPr>
+      <w:r>
+        <w:drawing>
+          <wp:inline>
+            <wp:extent cx="5334000" cy="4267200"/>
+            <wp:effectExtent b="0" l="0" r="0" t="0"/>
+            <wp:docPr descr="" title="" id="1" name="Picture"/>
+            <a:graphic>
+              <a:graphicData uri="http://schemas.openxmlformats.org/drawingml/2006/picture">
+                <pic:pic>
+                  <pic:nvPicPr>
+                    <pic:cNvPr descr="Bioinformatics_Report_files/figure-docx/summary-table-1.png" id="0" name="Picture"/>
+                    <pic:cNvPicPr>
+                      <a:picLocks noChangeArrowheads="1" noChangeAspect="1"/>
+                    </pic:cNvPicPr>
+                  </pic:nvPicPr>
+                  <pic:blipFill>
+                    <a:blip r:embed="rId45"/>
+                    <a:stretch>
+                      <a:fillRect/>
+                    </a:stretch>
+                  </pic:blipFill>
+                  <pic:spPr bwMode="auto">
+                    <a:xfrm>
+                      <a:off x="0" y="0"/>
+                      <a:ext cx="5334000" cy="4267200"/>
+                    </a:xfrm>
+                    <a:prstGeom prst="rect">
+                      <a:avLst/>
+                    </a:prstGeom>
+                    <a:noFill/>
+                    <a:ln w="9525">
+                      <a:noFill/>
+                      <a:headEnd/>
+                      <a:tailEnd/>
+                    </a:ln>
+                  </pic:spPr>
+                </pic:pic>
+              </a:graphicData>
+            </a:graphic>
+          </wp:inline>
+        </w:drawing>
+      </w:r>
+      <w:r>
+        <w:t xml:space="preserve"> </w:t>
+      </w:r>
+      <w:r>
+        <w:rPr>
+          <w:b/>
+        </w:rPr>
+        <w:t xml:space="preserve">Figure 12.</w:t>
+      </w:r>
+    </w:p>
+    <w:p>
+      <w:pPr>
+        <w:pStyle w:val="Heading1"/>
+      </w:pPr>
+      <w:bookmarkStart w:id="46" w:name="discussion"/>
+      <w:r>
+        <w:t xml:space="preserve">Discussion</w:t>
+      </w:r>
+      <w:bookmarkEnd w:id="46"/>
     </w:p>
     <w:p>
       <w:pPr>
         <w:pStyle w:val="FirstParagraph"/>
       </w:pPr>
       <w:r>
+        <w:t xml:space="preserve">For this experiment I intended to determine if the number of people getting in contact with a bathroom sink affects the diversity of the microbiome found within it. After some research, I hypothesized that bathroom sinks in public restrooms will have a more diverse microbiome than the bathroom sinks in a residential home because of the higher number of people who have access to it.</w:t>
+      </w:r>
+    </w:p>
+    <w:p>
+      <w:pPr>
+        <w:pStyle w:val="BodyText"/>
+      </w:pPr>
+      <w:r>
+        <w:t xml:space="preserve">The colony and morphotype abundance from my samples have showed that bathroom sinks used in personal homes have a much more diverse microbiome than sinks used in public restrooms. After a day of incubation, the colony abundance from seven out of the nine culture and dilution plates from personal bathroom sinks were so high that they were uncountable. I did, however, replace the data to show that there were 1000 colonies to allow for computation and analysis. However, statistic results exhibited a high p-value for both colony abundance and number of morphotypes thus indicating that I failed to reject the null hypothesis. Therefore, my results show that they are not significant enough to prove that bathroom sinks in public restrooms will have a more diverse microbiome than the bathroom sinks in a residential home. Failure to reject the null could be due to many reasons.</w:t>
+      </w:r>
+    </w:p>
+    <w:p>
+      <w:pPr>
+        <w:pStyle w:val="BodyText"/>
+      </w:pPr>
+      <w:r>
+        <w:t xml:space="preserve">One reason that may explain my results could be the time at which I obtained my samples from the six locations. I collected samples from bathroom sinks from three different homes as well as bathroom sinks from three different restrooms. When I obtained the samples from the bathroom sinks representing sinks from residential homes, I had done so in the morning after people living in the household have already finished using the bathroom to wash their hands, wash their faces, brush their teeth, etc. I also went to the public restrooms right when the locations opened and therefore, it is likely that no one was able to use the restroom and sink yet that day.</w:t>
+      </w:r>
+    </w:p>
+    <w:p>
+      <w:pPr>
+        <w:pStyle w:val="BodyText"/>
+      </w:pPr>
+      <w:r>
+        <w:t xml:space="preserve">Another reason could be that the bathroom and restroom sinks that I sampled were cleaned at different times. For example, I work at Apple Stonestown and cleaners come in every few hours to deep clean the restrooms and breakroom in the store. In my house, the bathroom does not get cleaned until late afternoon or at the end of the night every other day. The differences in cleaning patterns could have also affected the results of my experiment.</w:t>
+      </w:r>
+    </w:p>
+    <w:p>
+      <w:pPr>
+        <w:pStyle w:val="BodyText"/>
+      </w:pPr>
+      <w:r>
+        <w:t xml:space="preserve">For this experiment I assumed that a higher number of people come into contact with sinks located in public restrooms, however, I obtained samples at a time when little to no one has yet even entered the restroom. Although more people have access to public restrooms, it does not necessarily mean they actually get in contact with it. The bathroom sinks I sampled may also have different cleaning patterns.</w:t>
+      </w:r>
+    </w:p>
+    <w:p>
+      <w:pPr>
+        <w:pStyle w:val="BodyText"/>
+      </w:pPr>
+      <w:r>
+        <w:t xml:space="preserve">Three of my samples matched with an organism via BLAST. My sample labeled 2P matched with</w:t>
+      </w:r>
+      <w:r>
+        <w:t xml:space="preserve"> </w:t>
+      </w:r>
+      <w:r>
+        <w:rPr>
+          <w:i/>
+        </w:rPr>
+        <w:t xml:space="preserve">Bacillus licheniformis</w:t>
+      </w:r>
+      <w:r>
+        <w:t xml:space="preserve">. After further research I found that</w:t>
+      </w:r>
+      <w:r>
+        <w:t xml:space="preserve"> </w:t>
+      </w:r>
+      <w:r>
+        <w:rPr>
+          <w:i/>
+        </w:rPr>
+        <w:t xml:space="preserve">Bacillus licheniformis</w:t>
+      </w:r>
+      <w:r>
+        <w:t xml:space="preserve"> </w:t>
+      </w:r>
+      <w:r>
+        <w:t xml:space="preserve">is commonly found in soil and bird feathers. It is not a human pathogen.</w:t>
+      </w:r>
+      <w:r>
+        <w:t xml:space="preserve"> </w:t>
+      </w:r>
+      <w:r>
+        <w:rPr>
+          <w:i/>
+        </w:rPr>
+        <w:t xml:space="preserve">Bacillus lichenformis</w:t>
+      </w:r>
+      <w:r>
+        <w:t xml:space="preserve"> </w:t>
+      </w:r>
+      <w:r>
+        <w:t xml:space="preserve">actually plays a role in nutrient cycling. A peer reviewed article explains that this bacteria is used in the biotechnology industry to manufacture enzymes, antibiotics, biochemicals and consumer products</w:t>
+      </w:r>
+      <w:r>
+        <w:t xml:space="preserve"> </w:t>
+      </w:r>
+      <w:r>
+        <w:t xml:space="preserve">(Rey</w:t>
+      </w:r>
+      <w:r>
+        <w:t xml:space="preserve"> </w:t>
+      </w:r>
+      <w:r>
+        <w:rPr>
+          <w:i/>
+        </w:rPr>
+        <w:t xml:space="preserve">et al.</w:t>
+      </w:r>
+      <w:r>
+        <w:t xml:space="preserve">, 2004)</w:t>
+      </w:r>
+      <w:r>
+        <w:t xml:space="preserve">. It is interesting to see that this organism matches with my sample 2P. I took this sample from a public restroom at Apple Stonestown. Although Apple is a technology company, it does not contribute to biotechnology so it did not make sense to come across this organism at that location. It is possible, however, that a person that works in biotechnology and is exposed to this organism came to the store and washed his or her hands in the restroom sink.</w:t>
+      </w:r>
+    </w:p>
+    <w:p>
+      <w:pPr>
+        <w:pStyle w:val="BodyText"/>
+      </w:pPr>
+      <w:r>
+        <w:t xml:space="preserve">The sample labeled 1P 1:10 matched with</w:t>
+      </w:r>
+      <w:r>
+        <w:t xml:space="preserve"> </w:t>
+      </w:r>
+      <w:r>
+        <w:rPr>
+          <w:i/>
+        </w:rPr>
+        <w:t xml:space="preserve">Acidovorax temperans</w:t>
+      </w:r>
+      <w:r>
+        <w:t xml:space="preserve"> </w:t>
+      </w:r>
+      <w:r>
+        <w:t xml:space="preserve">strain R-C-TGW, a gram negative bacterium that is known to cause disease in plants. This bacteria is normally found in soil and water environments. It is known to cause disease in plants, mostly watermelons and honeydews.</w:t>
+      </w:r>
+    </w:p>
+    <w:p>
+      <w:pPr>
+        <w:pStyle w:val="BodyText"/>
+      </w:pPr>
+      <w:r>
+        <w:t xml:space="preserve">The sample labeled 1P 1:100 matched with</w:t>
+      </w:r>
+      <w:r>
+        <w:t xml:space="preserve"> </w:t>
+      </w:r>
+      <w:r>
+        <w:rPr>
+          <w:i/>
+        </w:rPr>
+        <w:t xml:space="preserve">Citrobacter freundii</w:t>
+      </w:r>
+      <w:r>
+        <w:t xml:space="preserve"> </w:t>
+      </w:r>
+      <w:r>
+        <w:t xml:space="preserve">strain, a bacteria known to cause a number of</w:t>
+      </w:r>
+      <w:r>
+        <w:t xml:space="preserve"> </w:t>
+      </w:r>
+      <w:r>
+        <w:t xml:space="preserve">“</w:t>
+      </w:r>
+      <w:r>
+        <w:t xml:space="preserve">opportunistic infections.</w:t>
+      </w:r>
+      <w:r>
+        <w:t xml:space="preserve">”</w:t>
+      </w:r>
+      <w:r>
+        <w:t xml:space="preserve"> </w:t>
+      </w:r>
+      <w:r>
+        <w:t xml:space="preserve">This means that this bacteria does not necessarily infect healthy people, but it infects people with previously weakened immune systems. Those who have a weak immune system and become infected by</w:t>
+      </w:r>
+      <w:r>
+        <w:t xml:space="preserve"> </w:t>
+      </w:r>
+      <w:r>
+        <w:rPr>
+          <w:i/>
+        </w:rPr>
+        <w:t xml:space="preserve">Citrobacter freundii</w:t>
+      </w:r>
+      <w:r>
+        <w:t xml:space="preserve"> </w:t>
+      </w:r>
+      <w:r>
+        <w:t xml:space="preserve">are prone to urinary tract infections, intestinal infection, infections in respiratory tract, blood, or meningitis</w:t>
+      </w:r>
+      <w:r>
+        <w:t xml:space="preserve"> </w:t>
+      </w:r>
+      <w:r>
+        <w:t xml:space="preserve">(Ranjan and Ranjan, 2013)</w:t>
+      </w:r>
+      <w:r>
+        <w:t xml:space="preserve">. Research has shown that some</w:t>
+      </w:r>
+      <w:r>
+        <w:t xml:space="preserve"> </w:t>
+      </w:r>
+      <w:r>
+        <w:rPr>
+          <w:i/>
+        </w:rPr>
+        <w:t xml:space="preserve">Citrobacter</w:t>
+      </w:r>
+      <w:r>
+        <w:t xml:space="preserve"> </w:t>
+      </w:r>
+      <w:r>
+        <w:t xml:space="preserve">strains that can cause meningitis and brain abscess. It is actually quite alarming to see this bacteria present in my samples because experiments show that it is capable of crossing the blood-brain barrier and thus is able to invade and replicate within brain cells</w:t>
+      </w:r>
+      <w:r>
+        <w:t xml:space="preserve"> </w:t>
+      </w:r>
+      <w:r>
+        <w:t xml:space="preserve">(Badger</w:t>
+      </w:r>
+      <w:r>
+        <w:t xml:space="preserve"> </w:t>
+      </w:r>
+      <w:r>
+        <w:rPr>
+          <w:i/>
+        </w:rPr>
+        <w:t xml:space="preserve">et al.</w:t>
+      </w:r>
+      <w:r>
+        <w:t xml:space="preserve">, 1999)</w:t>
+      </w:r>
+      <w:r>
+        <w:t xml:space="preserve">.</w:t>
+      </w:r>
+    </w:p>
+    <w:p>
+      <w:pPr>
+        <w:pStyle w:val="BodyText"/>
+      </w:pPr>
+      <w:r>
+        <w:t xml:space="preserve">1P 1:10 and 1P 1:100 are samples I obtained from swabbing a public restroom sink in Burger King. Burger King sells food, therefore, I am able to make sense as to how and why a bacteria that causes disease in crops was found in the sink. However, it surprises and also worries me to see that bacteria that can cause many kinds of infections is present in a public restroom sink. I later found that the Burger King that I took a sample from was also right next to a gas station that had no restrooms. It is possible this Burger King may have a higher number of users than normal being next to a busy gas station that provided no restrooms for its customers.</w:t>
+      </w:r>
+    </w:p>
+    <w:p>
+      <w:pPr>
+        <w:pStyle w:val="BodyText"/>
+      </w:pPr>
+      <w:r>
+        <w:t xml:space="preserve">For the results I received back from Sanger sequencing, three of my samples were sequenced successfully. I was able to clean, trim, and match the samples to organisms using BLAST. Two of the samples failed meaning that the sequences I obtained were of extremely low quality but were still usable for BLAST, however, BLAST analysis showed no match for those samples. The sequences could have just been too noisy for BLAST to be able to match an organism to it. One of my samples completely failed and was unusable. The sequence looked exactly like that of the negative control. For the three sequences that failed, it could have been due to either contamination of the samples somewhere throughout the procedure. The samples could have also contained DNA from more than one individual and thus resulted in messy sequences that had no match in the NCBI nucleotide databse. Throughout the experiment, I also found that some of the pipettes that I used were calibrated a bit differently from others. That caused me to redo certain steps throughout the experiment which may also have potentially affected my data. It is also possible that I could have been using contaminated pipette tips throughout certain parts of the procedure.</w:t>
+      </w:r>
+    </w:p>
+    <w:p>
+      <w:pPr>
+        <w:pStyle w:val="BodyText"/>
+      </w:pPr>
+      <w:r>
+        <w:t xml:space="preserve">Based on the fastqc reports, the quality of my environmental sample sequences were high. For all six environmental samples, the quality was shown to be at its lowest at the 150-151 position or the end of the sequences. However, it still protrayed high quality based on the</w:t>
+      </w:r>
+      <w:r>
+        <w:t xml:space="preserve"> </w:t>
+      </w:r>
+      <w:r>
+        <w:t xml:space="preserve">“</w:t>
+      </w:r>
+      <w:r>
+        <w:t xml:space="preserve">Per base sequence quality</w:t>
+      </w:r>
+      <w:r>
+        <w:t xml:space="preserve">”</w:t>
+      </w:r>
+      <w:r>
+        <w:t xml:space="preserve"> </w:t>
+      </w:r>
+      <w:r>
+        <w:t xml:space="preserve">chart. The quality of the sequences were confirmed after trimming the sequences via Bash commandline. Out of the thousands of sequences found in each sample, only a few hundred sequences from each sample were</w:t>
+      </w:r>
+      <w:r>
+        <w:t xml:space="preserve"> </w:t>
+      </w:r>
+      <w:r>
+        <w:t xml:space="preserve">“</w:t>
+      </w:r>
+      <w:r>
+        <w:t xml:space="preserve">thrown out</w:t>
+      </w:r>
+      <w:r>
+        <w:t xml:space="preserve">”</w:t>
+      </w:r>
+      <w:r>
+        <w:t xml:space="preserve"> </w:t>
+      </w:r>
+      <w:r>
+        <w:t xml:space="preserve">after running the code to trim and clean the sequences. The environmental sample from site 2P had the lowest count of sequences with a count of 14. As mentioned earlier, the 2P sample was from a restroom at Apple Stonestown which has cleaners coming in almost every hour to clean and disinfect the restrooms, break room, etc. Since I came in the morning, the restroom was still fresh from the morning cleaners. This can explain the significantly low amount of sequences found in the sample taken from this site.</w:t>
+      </w:r>
+    </w:p>
+    <w:p>
+      <w:pPr>
+        <w:pStyle w:val="BodyText"/>
+      </w:pPr>
+      <w:r>
+        <w:t xml:space="preserve">The results from the Illumina sequences were not as I had expected. I found thousands of sequences from different organisms within each sample, including the positive and negative controls. Because Illumina sequencing is suppose to extract essentially all the organisms found in a sample, whatever I found in my culture samples should also be found in my environmental samples. Although,</w:t>
+      </w:r>
+      <w:r>
+        <w:t xml:space="preserve"> </w:t>
+      </w:r>
+      <w:r>
+        <w:rPr>
+          <w:i/>
+        </w:rPr>
+        <w:t xml:space="preserve">Acidovorax temperans</w:t>
+      </w:r>
+      <w:r>
+        <w:t xml:space="preserve"> </w:t>
+      </w:r>
+      <w:r>
+        <w:t xml:space="preserve">was indeed found in the environmental sample labeled 1P,</w:t>
+      </w:r>
+      <w:r>
+        <w:t xml:space="preserve"> </w:t>
+      </w:r>
+      <w:r>
+        <w:rPr>
+          <w:i/>
+        </w:rPr>
+        <w:t xml:space="preserve">Citrobacter freundii</w:t>
+      </w:r>
+      <w:r>
+        <w:t xml:space="preserve"> </w:t>
+      </w:r>
+      <w:r>
+        <w:t xml:space="preserve">was not. Both organisms were found in my cultured 1P samples via BLAST analysis. This tells me that</w:t>
+      </w:r>
+      <w:r>
+        <w:t xml:space="preserve"> </w:t>
+      </w:r>
+      <w:r>
+        <w:rPr>
+          <w:i/>
+        </w:rPr>
+        <w:t xml:space="preserve">Acidovorax temperans</w:t>
+      </w:r>
+      <w:r>
+        <w:t xml:space="preserve"> </w:t>
+      </w:r>
+      <w:r>
+        <w:t xml:space="preserve">is a bacteria that was found and obtained from the restroom sink from the 1P site and</w:t>
+      </w:r>
+      <w:r>
+        <w:t xml:space="preserve"> </w:t>
+      </w:r>
+      <w:r>
+        <w:rPr>
+          <w:i/>
+        </w:rPr>
+        <w:t xml:space="preserve">Citrobacter freundii</w:t>
+      </w:r>
+      <w:r>
+        <w:t xml:space="preserve"> </w:t>
+      </w:r>
+      <w:r>
+        <w:t xml:space="preserve">could be a contaminant in my culture samples. There were 71 strains of</w:t>
+      </w:r>
+      <w:r>
+        <w:t xml:space="preserve"> </w:t>
+      </w:r>
+      <w:r>
+        <w:rPr>
+          <w:i/>
+        </w:rPr>
+        <w:t xml:space="preserve">Acidovorax</w:t>
+      </w:r>
+      <w:r>
+        <w:t xml:space="preserve"> </w:t>
+      </w:r>
+      <w:r>
+        <w:t xml:space="preserve">found in my 1P environmental sample which gave me more assurance that the bacteria is truly obtained from the environmental sample and not a contaminant.</w:t>
+      </w:r>
+      <w:r>
+        <w:t xml:space="preserve"> </w:t>
+      </w:r>
+      <w:r>
+        <w:rPr>
+          <w:i/>
+        </w:rPr>
+        <w:t xml:space="preserve">Bacillus lichenformis</w:t>
+      </w:r>
+      <w:r>
+        <w:t xml:space="preserve"> </w:t>
+      </w:r>
+      <w:r>
+        <w:t xml:space="preserve">was another organism found from my culture sample from the 2P site that was not found in the environmental sample. This again shows that</w:t>
+      </w:r>
+      <w:r>
+        <w:t xml:space="preserve"> </w:t>
+      </w:r>
+      <w:r>
+        <w:rPr>
+          <w:i/>
+        </w:rPr>
+        <w:t xml:space="preserve">Bacillus lichenformis</w:t>
+      </w:r>
+      <w:r>
+        <w:t xml:space="preserve"> </w:t>
+      </w:r>
+      <w:r>
+        <w:t xml:space="preserve">is actually an organism that may have contaminated my culture sample from the 2P site at some point during my procedure. I found thousands of sequences from different organisms within each sample, including the positive and negative controls. Even after trimming, the positive and negative controls exhibited a high number of sequences in the thousands range. The sequences found in the controls could possibly be due to contamination that must have taken place sometime during the preparation for the sequencer. If this experiement and procedures were to be repeated, I recommend taking caution to avoid any contamination among the samples.</w:t>
+      </w:r>
+    </w:p>
+    <w:p>
+      <w:pPr>
+        <w:pStyle w:val="BodyText"/>
+      </w:pPr>
+      <w:r>
+        <w:rPr>
+          <w:i/>
+        </w:rPr>
+        <w:t xml:space="preserve">Proteobacteria</w:t>
+      </w:r>
+      <w:r>
+        <w:t xml:space="preserve"> </w:t>
+      </w:r>
+      <w:r>
+        <w:t xml:space="preserve">is a phylum of bacteria that covers Gram-negative bacteria. This phylum was found in high abundance in both personal and public restrooms. It was interesting to find this in my samples because</w:t>
+      </w:r>
+      <w:r>
+        <w:t xml:space="preserve"> </w:t>
+      </w:r>
+      <w:r>
+        <w:rPr>
+          <w:i/>
+        </w:rPr>
+        <w:t xml:space="preserve">Proteobacteria</w:t>
+      </w:r>
+      <w:r>
+        <w:t xml:space="preserve"> </w:t>
+      </w:r>
+      <w:r>
+        <w:t xml:space="preserve">includes pathogens such as</w:t>
+      </w:r>
+      <w:r>
+        <w:t xml:space="preserve"> </w:t>
+      </w:r>
+      <w:r>
+        <w:rPr>
+          <w:i/>
+        </w:rPr>
+        <w:t xml:space="preserve">Escherichia</w:t>
+      </w:r>
+      <w:r>
+        <w:t xml:space="preserve"> </w:t>
+      </w:r>
+      <w:r>
+        <w:t xml:space="preserve">and</w:t>
+      </w:r>
+      <w:r>
+        <w:t xml:space="preserve"> </w:t>
+      </w:r>
+      <w:r>
+        <w:rPr>
+          <w:i/>
+        </w:rPr>
+        <w:t xml:space="preserve">Salmonella</w:t>
+      </w:r>
+      <w:r>
+        <w:t xml:space="preserve">. However, free-living bacteria responsible for nitrogen fixation also fall under this phylum. Therefore, I cannot confidently conclude that I am exposed to pathogenic bacteria in both private and public restrooms.</w:t>
+      </w:r>
+    </w:p>
+    <w:p>
+      <w:pPr>
+        <w:pStyle w:val="BodyText"/>
+      </w:pPr>
+      <w:r>
+        <w:t xml:space="preserve">If I were to do further research, I would take a larger number of samples. I would also take into consideration variables which I didn’t think about prior to this experiment. The variables I would consider would be things like cleaning patterns of the bathrooms and restrooms (when and how often they are cleaned), the time of day I decide to obtain my samples, and stricter sterility to ensure no contaminants throughout the experiment.</w:t>
+      </w:r>
+    </w:p>
+    <w:p>
+      <w:pPr>
+        <w:pStyle w:val="BodyText"/>
+      </w:pPr>
+      <w:r>
+        <w:t xml:space="preserve">This research has expanded my knowledge of microbial communities in bathroom and restroom sinks. It has given me insight on the types of microorganisms found within surfaces that I and many others come to close contact with on a daily basis. By understanding the genetic structures of bacteria found in everyday environment we can also find ways to understand their mechanisms in infection and causing disease as well as how they have become resistant to disinfectants and even drugs. Previous literature has found that surfaces that have not been cleaned and maintained pose great risk of infectious disease</w:t>
+      </w:r>
+      <w:r>
+        <w:t xml:space="preserve"> </w:t>
+      </w:r>
+      <w:r>
+        <w:t xml:space="preserve">(Reynolds</w:t>
+      </w:r>
+      <w:r>
+        <w:t xml:space="preserve"> </w:t>
+      </w:r>
+      <w:r>
+        <w:rPr>
+          <w:i/>
+        </w:rPr>
+        <w:t xml:space="preserve">et al.</w:t>
+      </w:r>
+      <w:r>
+        <w:t xml:space="preserve">, 2005)</w:t>
+      </w:r>
+      <w:r>
+        <w:t xml:space="preserve">. This was also portrayed in my experiment seeing that a well kept public restroom such as Apple exhibited much less bacteria than the bathroom in personal homes that were not yet clenaed at the time of field sampling. This means that maintaining a clean environment is neccessary to ensure our wellbeing. It is important to know the possible organisms we come into contact with to prepare for potential illness that may arise. There are papers written on the importance of ownership when it comes to fighting against disease</w:t>
+      </w:r>
+      <w:r>
+        <w:t xml:space="preserve"> </w:t>
+      </w:r>
+      <w:r>
+        <w:t xml:space="preserve">(Tomori, 2014)</w:t>
+      </w:r>
+      <w:r>
+        <w:t xml:space="preserve">. By taking ownership of microbial communities found in certain areas, we can then make the commitment to maintain proper hygiene and cleanliness to avoid becoming infected by pathogenic organisms.</w:t>
+      </w:r>
+    </w:p>
+    <w:p>
+      <w:pPr>
+        <w:pStyle w:val="Heading1"/>
+      </w:pPr>
+      <w:bookmarkStart w:id="47" w:name="sources-cited"/>
+      <w:r>
+        <w:t xml:space="preserve">Sources Cited</w:t>
+      </w:r>
+      <w:bookmarkEnd w:id="47"/>
+    </w:p>
+    <w:bookmarkStart w:id="69" w:name="refs"/>
+    <w:bookmarkStart w:id="48" w:name="ref-aiello2005antibacterial"/>
+    <w:p>
+      <w:pPr>
+        <w:pStyle w:val="Bibliography"/>
+      </w:pPr>
+      <w:r>
+        <w:t xml:space="preserve">Aiello,A.E.</w:t>
+      </w:r>
+      <w:r>
+        <w:t xml:space="preserve"> </w:t>
+      </w:r>
+      <w:r>
+        <w:rPr>
+          <w:i/>
+        </w:rPr>
+        <w:t xml:space="preserve">et al.</w:t>
+      </w:r>
+      <w:r>
+        <w:t xml:space="preserve"> </w:t>
+      </w:r>
+      <w:r>
+        <w:t xml:space="preserve">(2005) Antibacterial cleaning products and drug resistance.</w:t>
+      </w:r>
+      <w:r>
+        <w:t xml:space="preserve"> </w:t>
+      </w:r>
+      <w:r>
+        <w:rPr>
+          <w:i/>
+        </w:rPr>
+        <w:t xml:space="preserve">Emerging infectious diseases</w:t>
+      </w:r>
+      <w:r>
+        <w:t xml:space="preserve">,</w:t>
+      </w:r>
+      <w:r>
+        <w:t xml:space="preserve"> </w:t>
+      </w:r>
+      <w:r>
         <w:rPr>
           <w:b/>
         </w:rPr>
-        <w:t xml:space="preserve">Figure 11.</w:t>
-      </w:r>
-    </w:p>
-    <w:p>
-      <w:pPr>
-        <w:pStyle w:val="Heading1"/>
-      </w:pPr>
-      <w:bookmarkStart w:id="45" w:name="discussion"/>
-      <w:r>
-        <w:t xml:space="preserve">Discussion</w:t>
-      </w:r>
-      <w:bookmarkEnd w:id="45"/>
-    </w:p>
-    <w:p>
-      <w:pPr>
-        <w:pStyle w:val="FirstParagraph"/>
-      </w:pPr>
-      <w:r>
-        <w:t xml:space="preserve">For this experiment I intended to determine if the number of people getting in contact with a bathroom sink affects the diversity of the microbiome found within it. After some research, I hypothesized that bathroom sinks in public restrooms will have a more diverse microbiome than the bathroom sinks in a residential home because of the higher number of people who have access to it.</w:t>
-      </w:r>
-    </w:p>
-    <w:p>
-      <w:pPr>
-        <w:pStyle w:val="BodyText"/>
-      </w:pPr>
-      <w:r>
-        <w:t xml:space="preserve">The colony and morphotype abundance from my samples have showed that bathroom sinks used in personal homes have a much more diverse microbiome than sinks used in public restrooms. After a day of incubation, the colony abundance from seven out of the nine culture and dilution plates from personal bathroom sinks were so high that they were uncountable. I did, however, replace the data to show that there were 1000 colonies to allow for computation and analysis. However, statistic results exhibited a high p-value for both colony abundance and number of morphotypes thus indicating that I failed to reject the null hypothesis. Therefore, my results show that they are not significant enough to prove that bathroom sinks in public restrooms will have a more diverse microbiome than the bathroom sinks in a residential home. Failure to reject the null could be due to many reasons.</w:t>
-      </w:r>
-    </w:p>
-    <w:p>
-      <w:pPr>
-        <w:pStyle w:val="BodyText"/>
-      </w:pPr>
-      <w:r>
-        <w:t xml:space="preserve">One reason that may explain my results could be the time at which I obtained my samples from the six locations. I collected samples from bathroom sinks from three different homes as well as bathroom sinks from three different restrooms. When I obtained the samples from the bathroom sinks representing sinks from residential homes, I had done so in the morning after people living in the household have already finished using the bathroom to wash their hands, wash their faces, brush their teeth, etc. I also went to the public restrooms right when the locations opened and therefore, it is likely that no one was able to use the restroom and sink yet that day.</w:t>
-      </w:r>
-    </w:p>
-    <w:p>
-      <w:pPr>
-        <w:pStyle w:val="BodyText"/>
-      </w:pPr>
-      <w:r>
-        <w:t xml:space="preserve">Another reason could be that the bathroom and restroom sinks that I sampled were cleaned at different times. For example, I work at Apple Stonestown and cleaners come in every few hours to deep clean the restrooms and breakroom in the store. In my house, the bathroom does not get cleaned until late afternoon or at the end of the night every other day. The differences in cleaning patterns could have also affected the results of my experiment.</w:t>
-      </w:r>
-    </w:p>
-    <w:p>
-      <w:pPr>
-        <w:pStyle w:val="BodyText"/>
-      </w:pPr>
-      <w:r>
-        <w:t xml:space="preserve">For this experiment I assumed that a higher number of people come into contact with sinks located in public restrooms, however, I obtained samples at a time when little to no one has yet even entered the restroom. Although more people have access to public restrooms, it does not necessarily mean they actually get in contact with it. The bathroom sinks I sampled may also have different cleaning patterns.</w:t>
-      </w:r>
-    </w:p>
-    <w:p>
-      <w:pPr>
-        <w:pStyle w:val="BodyText"/>
-      </w:pPr>
-      <w:r>
-        <w:t xml:space="preserve">Three of my samples matched with an organism via BLAST. My sample labeled 2P matched with</w:t>
-      </w:r>
-      <w:r>
-        <w:t xml:space="preserve"> </w:t>
-      </w:r>
-      <w:r>
-        <w:rPr>
-          <w:i/>
-        </w:rPr>
-        <w:t xml:space="preserve">Bacillus licheniformis</w:t>
-      </w:r>
-      <w:r>
-        <w:t xml:space="preserve">. After further research I found that</w:t>
-      </w:r>
-      <w:r>
-        <w:t xml:space="preserve"> </w:t>
-      </w:r>
-      <w:r>
-        <w:rPr>
-          <w:i/>
-        </w:rPr>
-        <w:t xml:space="preserve">Bacillus licheniformis</w:t>
-      </w:r>
-      <w:r>
-        <w:t xml:space="preserve"> </w:t>
-      </w:r>
-      <w:r>
-        <w:t xml:space="preserve">is commonly found in soil and bird feathers. It is not a human pathogen.</w:t>
-      </w:r>
-      <w:r>
-        <w:t xml:space="preserve"> </w:t>
-      </w:r>
-      <w:r>
-        <w:rPr>
-          <w:i/>
-        </w:rPr>
-        <w:t xml:space="preserve">Bacillus lichenformis</w:t>
-      </w:r>
-      <w:r>
-        <w:t xml:space="preserve"> </w:t>
-      </w:r>
-      <w:r>
-        <w:t xml:space="preserve">actually plays a role in nutrient cycling. A peer reviewed article explains that this bacteria is used in the biotechnology industry to manufacture enzymes, antibiotics, biochemicals and consumer products</w:t>
-      </w:r>
-      <w:r>
-        <w:t xml:space="preserve"> </w:t>
-      </w:r>
-      <w:r>
-        <w:t xml:space="preserve">(Rey</w:t>
+        <w:t xml:space="preserve">11</w:t>
+      </w:r>
+      <w:r>
+        <w:t xml:space="preserve">, 1565.</w:t>
+      </w:r>
+    </w:p>
+    <w:bookmarkEnd w:id="48"/>
+    <w:bookmarkStart w:id="49" w:name="ref-azuma2013assessing"/>
+    <w:p>
+      <w:pPr>
+        <w:pStyle w:val="Bibliography"/>
+      </w:pPr>
+      <w:r>
+        <w:t xml:space="preserve">Azuma,K.</w:t>
       </w:r>
       <w:r>
         <w:t xml:space="preserve"> </w:t>
@@ -3439,119 +4325,44 @@
         <w:t xml:space="preserve">et al.</w:t>
       </w:r>
       <w:r>
-        <w:t xml:space="preserve">, 2004)</w:t>
-      </w:r>
-      <w:r>
-        <w:t xml:space="preserve">. It is interesting to see that this organism matches with my sample 2P. I took this sample from a public restroom at Apple Stonestown. Although Apple is a technology company, it does not contribute to biotechnology so it did not make sense to come across this organism at that location. It is possible, however, that a person that works in biotechnology and is exposed to this organism came to the store and washed his or her hands in the restroom sink.</w:t>
-      </w:r>
-    </w:p>
-    <w:p>
-      <w:pPr>
-        <w:pStyle w:val="BodyText"/>
-      </w:pPr>
-      <w:r>
-        <w:t xml:space="preserve">The sample labeled 1P 1:10 matched with</w:t>
-      </w:r>
-      <w:r>
-        <w:t xml:space="preserve"> </w:t>
-      </w:r>
-      <w:r>
-        <w:rPr>
-          <w:i/>
-        </w:rPr>
-        <w:t xml:space="preserve">Acidovorax temperans</w:t>
-      </w:r>
-      <w:r>
-        <w:t xml:space="preserve"> </w:t>
-      </w:r>
-      <w:r>
-        <w:t xml:space="preserve">strain R-C-TGW, a gram negative bacterium that is known to cause disease in plants. This bacteria is normally found in soil and water environments. It is known to cause disease in plants, mostly watermelons and honeydews.</w:t>
-      </w:r>
-    </w:p>
-    <w:p>
-      <w:pPr>
-        <w:pStyle w:val="BodyText"/>
-      </w:pPr>
-      <w:r>
-        <w:t xml:space="preserve">The sample labeled 1P 1:100 matched with</w:t>
-      </w:r>
-      <w:r>
-        <w:t xml:space="preserve"> </w:t>
-      </w:r>
-      <w:r>
-        <w:rPr>
-          <w:i/>
-        </w:rPr>
-        <w:t xml:space="preserve">Citrobacter freundii</w:t>
-      </w:r>
-      <w:r>
-        <w:t xml:space="preserve"> </w:t>
-      </w:r>
-      <w:r>
-        <w:t xml:space="preserve">strain, a bacteria known to cause a number of</w:t>
-      </w:r>
-      <w:r>
-        <w:t xml:space="preserve"> </w:t>
-      </w:r>
-      <w:r>
-        <w:t xml:space="preserve">“</w:t>
-      </w:r>
-      <w:r>
-        <w:t xml:space="preserve">opportunistic infections.</w:t>
-      </w:r>
-      <w:r>
-        <w:t xml:space="preserve">”</w:t>
-      </w:r>
-      <w:r>
-        <w:t xml:space="preserve"> </w:t>
-      </w:r>
-      <w:r>
-        <w:t xml:space="preserve">This means that this bacteria does not necessarily infect healthy people, but it infects people with previously weakened immune systems. Those who have a weak immune system and become infected by</w:t>
-      </w:r>
-      <w:r>
-        <w:t xml:space="preserve"> </w:t>
-      </w:r>
-      <w:r>
-        <w:rPr>
-          <w:i/>
-        </w:rPr>
-        <w:t xml:space="preserve">Citrobacter freundii</w:t>
-      </w:r>
-      <w:r>
-        <w:t xml:space="preserve"> </w:t>
-      </w:r>
-      <w:r>
-        <w:t xml:space="preserve">are prone to urinary tract infections, intestinal infection, infections in respiratory tract, blood, or meningitis</w:t>
-      </w:r>
-      <w:r>
-        <w:t xml:space="preserve"> </w:t>
-      </w:r>
-      <w:r>
-        <w:t xml:space="preserve">(Ranjan and Ranjan, 2013)</w:t>
-      </w:r>
-      <w:r>
-        <w:t xml:space="preserve">. Research has shown that some</w:t>
-      </w:r>
-      <w:r>
-        <w:t xml:space="preserve"> </w:t>
-      </w:r>
-      <w:r>
-        <w:rPr>
-          <w:i/>
-        </w:rPr>
-        <w:t xml:space="preserve">Citrobacter</w:t>
-      </w:r>
-      <w:r>
-        <w:t xml:space="preserve"> </w:t>
-      </w:r>
-      <w:r>
-        <w:t xml:space="preserve">strains that can cause meningitis and brain abscess. It is actually quite alarming to see this bacteria present in my samples because experiments show that it is capable of crossing the blood-brain barrier and thus is able to invade and replicate within brain cells</w:t>
-      </w:r>
-      <w:r>
-        <w:t xml:space="preserve"> </w:t>
-      </w:r>
-      <w:r>
-        <w:t xml:space="preserve">(Badger</w:t>
+        <w:t xml:space="preserve"> </w:t>
+      </w:r>
+      <w:r>
+        <w:t xml:space="preserve">(2013) Assessing the risk of legionnaires’ disease: The inhalation exposure model and the estimated risk in residential bathrooms.</w:t>
+      </w:r>
+      <w:r>
+        <w:t xml:space="preserve"> </w:t>
+      </w:r>
+      <w:r>
+        <w:rPr>
+          <w:i/>
+        </w:rPr>
+        <w:t xml:space="preserve">Regulatory Toxicology and Pharmacology</w:t>
+      </w:r>
+      <w:r>
+        <w:t xml:space="preserve">,</w:t>
+      </w:r>
+      <w:r>
+        <w:t xml:space="preserve"> </w:t>
+      </w:r>
+      <w:r>
+        <w:rPr>
+          <w:b/>
+        </w:rPr>
+        <w:t xml:space="preserve">65</w:t>
+      </w:r>
+      <w:r>
+        <w:t xml:space="preserve">, 1–6.</w:t>
+      </w:r>
+    </w:p>
+    <w:bookmarkEnd w:id="49"/>
+    <w:bookmarkStart w:id="50" w:name="ref-badger1999citrobacter"/>
+    <w:p>
+      <w:pPr>
+        <w:pStyle w:val="Bibliography"/>
+      </w:pPr>
+      <w:r>
+        <w:t xml:space="preserve">Badger,J.L.</w:t>
       </w:r>
       <w:r>
         <w:t xml:space="preserve"> </w:t>
@@ -3563,264 +4374,44 @@
         <w:t xml:space="preserve">et al.</w:t>
       </w:r>
       <w:r>
-        <w:t xml:space="preserve">, 1999)</w:t>
-      </w:r>
-      <w:r>
-        <w:t xml:space="preserve">.</w:t>
-      </w:r>
-    </w:p>
-    <w:p>
-      <w:pPr>
-        <w:pStyle w:val="BodyText"/>
-      </w:pPr>
-      <w:r>
-        <w:t xml:space="preserve">1P 1:10 and 1P 1:100 are samples I obtained from swabbing a public restroom sink in Burger King. Burger King sells food, therefore, I am able to make sense as to how and why a bacteria that causes disease in crops was found in the sink. However, it surprises and also worries me to see that bacteria that can cause many kinds of infections is present in a public restroom sink. I later found that the Burger King that I took a sample from was also right next to a gas station that had no restrooms. It is possible this Burger King may have a higher number of users than normal being next to a busy gas station that provided no restrooms for its customers.</w:t>
-      </w:r>
-    </w:p>
-    <w:p>
-      <w:pPr>
-        <w:pStyle w:val="BodyText"/>
-      </w:pPr>
-      <w:r>
-        <w:t xml:space="preserve">For the results I received back from Sanger sequencing, three of my samples were sequenced successfully. I was able to clean, trim, and match the samples to organisms using BLAST. Two of the samples failed meaning that the sequences I obtained were of extremely low quality but were still usable for BLAST, however, BLAST analysis showed no match for those samples. The sequences could have just been too noisy for BLAST to be able to match an organism to it. One of my samples completely failed and was unusable. The sequence looked exactly like that of the negative control. For the three sequences that failed, it could have been due to either contamination of the samples somewhere throughout the procedure. The samples could have also contained DNA from more than one individual and thus resulted in messy sequences that had no match in the NCBI nucleotide databse. Throughout the experiment, I also found that some of the pipettes that I used were calibrated a bit differently from others. That caused me to redo certain steps throughout the experiment which may also have potentially affected my data. It is also possible that I could have been using contaminated pipette tips throughout certain parts of the procedure.</w:t>
-      </w:r>
-    </w:p>
-    <w:p>
-      <w:pPr>
-        <w:pStyle w:val="BodyText"/>
-      </w:pPr>
-      <w:r>
-        <w:t xml:space="preserve">Based on the fastqc reports, the quality of my environmental sample sequences were high. For all six environmental samples, the quality was shown to be at its lowest at the 150-151 position or the end of the sequences. However, it still protrayed high quality based on the</w:t>
-      </w:r>
-      <w:r>
-        <w:t xml:space="preserve"> </w:t>
-      </w:r>
-      <w:r>
-        <w:t xml:space="preserve">“</w:t>
-      </w:r>
-      <w:r>
-        <w:t xml:space="preserve">Per base sequence quality</w:t>
-      </w:r>
-      <w:r>
-        <w:t xml:space="preserve">”</w:t>
-      </w:r>
-      <w:r>
-        <w:t xml:space="preserve"> </w:t>
-      </w:r>
-      <w:r>
-        <w:t xml:space="preserve">chart. The quality of the sequences were confirmed after trimming the sequences via Bash commandline. Out of the thousands of sequences found in each sample, only a few hundred sequences from each sample were</w:t>
-      </w:r>
-      <w:r>
-        <w:t xml:space="preserve"> </w:t>
-      </w:r>
-      <w:r>
-        <w:t xml:space="preserve">“</w:t>
-      </w:r>
-      <w:r>
-        <w:t xml:space="preserve">thrown out</w:t>
-      </w:r>
-      <w:r>
-        <w:t xml:space="preserve">”</w:t>
-      </w:r>
-      <w:r>
-        <w:t xml:space="preserve"> </w:t>
-      </w:r>
-      <w:r>
-        <w:t xml:space="preserve">after running the code to trim and clean the sequences. The environmental sample from site 2P had the lowest count of sequences with a count of 14. As mentioned earlier, the 2P sample was from a restroom at Apple Stonestown which has cleaners coming in almost every hour to clean and disinfect the restrooms, break room, etc. Since I came in the morning, the restroom was still fresh from the morning cleaners. This can explain the significantly low amount of sequences found in the sample taken from this site.</w:t>
-      </w:r>
-    </w:p>
-    <w:p>
-      <w:pPr>
-        <w:pStyle w:val="BodyText"/>
-      </w:pPr>
-      <w:r>
-        <w:t xml:space="preserve">The results from the Illumina sequences were not as I had expected. I found thousands of sequences from different organisms within each sample, including the positive and negative controls. Because Illumina sequencing is suppose to extract essentially all the organisms found in a sample, whatever I found in my culture samples should also be found in my environmental samples. Although,</w:t>
-      </w:r>
-      <w:r>
-        <w:t xml:space="preserve"> </w:t>
-      </w:r>
-      <w:r>
-        <w:rPr>
-          <w:i/>
-        </w:rPr>
-        <w:t xml:space="preserve">Acidovorax temperans</w:t>
-      </w:r>
-      <w:r>
-        <w:t xml:space="preserve"> </w:t>
-      </w:r>
-      <w:r>
-        <w:t xml:space="preserve">was indeed found in the environmental sample labeled 1P,</w:t>
-      </w:r>
-      <w:r>
-        <w:t xml:space="preserve"> </w:t>
-      </w:r>
-      <w:r>
-        <w:rPr>
-          <w:i/>
-        </w:rPr>
-        <w:t xml:space="preserve">Citrobacter freundii</w:t>
-      </w:r>
-      <w:r>
-        <w:t xml:space="preserve"> </w:t>
-      </w:r>
-      <w:r>
-        <w:t xml:space="preserve">was not. Both organisms were found in my cultured 1P samples via BLAST analysis. This tells me that</w:t>
-      </w:r>
-      <w:r>
-        <w:t xml:space="preserve"> </w:t>
-      </w:r>
-      <w:r>
-        <w:rPr>
-          <w:i/>
-        </w:rPr>
-        <w:t xml:space="preserve">Acidovorax temperans</w:t>
-      </w:r>
-      <w:r>
-        <w:t xml:space="preserve"> </w:t>
-      </w:r>
-      <w:r>
-        <w:t xml:space="preserve">is a bacteria that was found and obtained from the restroom sink from the 1P site and</w:t>
-      </w:r>
-      <w:r>
-        <w:t xml:space="preserve"> </w:t>
-      </w:r>
-      <w:r>
-        <w:rPr>
-          <w:i/>
-        </w:rPr>
-        <w:t xml:space="preserve">Citrobacter freundii</w:t>
-      </w:r>
-      <w:r>
-        <w:t xml:space="preserve"> </w:t>
-      </w:r>
-      <w:r>
-        <w:t xml:space="preserve">could be a contaminant in my culture samples. There were 71 strains of</w:t>
-      </w:r>
-      <w:r>
-        <w:t xml:space="preserve"> </w:t>
-      </w:r>
-      <w:r>
-        <w:rPr>
-          <w:i/>
-        </w:rPr>
-        <w:t xml:space="preserve">Acidovorax</w:t>
-      </w:r>
-      <w:r>
-        <w:t xml:space="preserve"> </w:t>
-      </w:r>
-      <w:r>
-        <w:t xml:space="preserve">found in my 1P environmental sample which gave me more assurance that the bacteria is truly obtained from the environmental sample and not a contaminant.</w:t>
-      </w:r>
-      <w:r>
-        <w:t xml:space="preserve"> </w:t>
-      </w:r>
-      <w:r>
-        <w:rPr>
-          <w:i/>
-        </w:rPr>
-        <w:t xml:space="preserve">Bacillus lichenformis</w:t>
-      </w:r>
-      <w:r>
-        <w:t xml:space="preserve"> </w:t>
-      </w:r>
-      <w:r>
-        <w:t xml:space="preserve">was another organism found from my culture sample from the 2P site that was not found in the environmental sample. This again shows that</w:t>
-      </w:r>
-      <w:r>
-        <w:t xml:space="preserve"> </w:t>
-      </w:r>
-      <w:r>
-        <w:rPr>
-          <w:i/>
-        </w:rPr>
-        <w:t xml:space="preserve">Bacillus lichenformis</w:t>
-      </w:r>
-      <w:r>
-        <w:t xml:space="preserve"> </w:t>
-      </w:r>
-      <w:r>
-        <w:t xml:space="preserve">is actually an organism that may have contaminated my culture sample from the 2P site at some point during my procedure. I found thousands of sequences from different organisms within each sample, including the positive and negative controls. Even after trimming, the positive and negative controls exhibited a high number of sequences in the thousands range. The sequences found in the controls could possibly be due to contamination that must have taken place sometime during the preparation for the sequencer. If this experiement and procedures were to be repeated, I recommend taking caution to avoid any contamination among the samples.</w:t>
-      </w:r>
-    </w:p>
-    <w:p>
-      <w:pPr>
-        <w:pStyle w:val="BodyText"/>
-      </w:pPr>
-      <w:r>
-        <w:rPr>
-          <w:i/>
-        </w:rPr>
-        <w:t xml:space="preserve">Proteobacteria</w:t>
-      </w:r>
-      <w:r>
-        <w:t xml:space="preserve"> </w:t>
-      </w:r>
-      <w:r>
-        <w:t xml:space="preserve">is a phylum of bacteria that covers Gram-negative bacteria. This phylum was found in high abundance in both personal and public restrooms. It was interesting to find this in my samples because</w:t>
-      </w:r>
-      <w:r>
-        <w:t xml:space="preserve"> </w:t>
-      </w:r>
-      <w:r>
-        <w:rPr>
-          <w:i/>
-        </w:rPr>
-        <w:t xml:space="preserve">Proteobacteria</w:t>
-      </w:r>
-      <w:r>
-        <w:t xml:space="preserve"> </w:t>
-      </w:r>
-      <w:r>
-        <w:t xml:space="preserve">includes pathogens such as</w:t>
-      </w:r>
-      <w:r>
-        <w:t xml:space="preserve"> </w:t>
-      </w:r>
-      <w:r>
-        <w:rPr>
-          <w:i/>
-        </w:rPr>
-        <w:t xml:space="preserve">Escherichia</w:t>
-      </w:r>
-      <w:r>
-        <w:t xml:space="preserve"> </w:t>
-      </w:r>
-      <w:r>
-        <w:t xml:space="preserve">and</w:t>
-      </w:r>
-      <w:r>
-        <w:t xml:space="preserve"> </w:t>
-      </w:r>
-      <w:r>
-        <w:rPr>
-          <w:i/>
-        </w:rPr>
-        <w:t xml:space="preserve">Salmonella</w:t>
-      </w:r>
-      <w:r>
-        <w:t xml:space="preserve">. However, free-living bacteria responsible for nitrogen fixation also fall under this phylum. Therefore, I cannot confidently conclude that I am exposed to pathogenic bacteria in both private and public restrooms.</w:t>
-      </w:r>
-    </w:p>
-    <w:p>
-      <w:pPr>
-        <w:pStyle w:val="BodyText"/>
-      </w:pPr>
-      <w:r>
-        <w:t xml:space="preserve">If I were to do further research, I would take a larger number of samples. I would also take into consideration variables which I didn’t think about prior to this experiment. The variables I would consider would be things like cleaning patterns of the bathrooms and restrooms (when and how often they are cleaned), the time of day I decide to obtain my samples, and stricter sterility to ensure no contaminants throughout the experiment.</w:t>
-      </w:r>
-    </w:p>
-    <w:p>
-      <w:pPr>
-        <w:pStyle w:val="BodyText"/>
-      </w:pPr>
-      <w:r>
-        <w:t xml:space="preserve">This research has expanded my knowledge of microbial communities in bathroom and restroom sinks. It has given me insight on the types of microorganisms found within surfaces that I and many others come to close contact with on a daily basis. By understanding the genetic structures of bacteria found in everyday environment we can also find ways to understand their mechanisms in infection and causing disease as well as how they have become resistant to disinfectants and even drugs. Previous literature has found that surfaces that have not been cleaned and maintained pose great risk of infectious disease</w:t>
-      </w:r>
-      <w:r>
-        <w:t xml:space="preserve"> </w:t>
-      </w:r>
-      <w:r>
-        <w:t xml:space="preserve">(Reynolds</w:t>
+        <w:t xml:space="preserve"> </w:t>
+      </w:r>
+      <w:r>
+        <w:t xml:space="preserve">(1999) Citrobacter freundii invades and replicates in human brain microvascular endothelial cells.</w:t>
+      </w:r>
+      <w:r>
+        <w:t xml:space="preserve"> </w:t>
+      </w:r>
+      <w:r>
+        <w:rPr>
+          <w:i/>
+        </w:rPr>
+        <w:t xml:space="preserve">Infection and immunity</w:t>
+      </w:r>
+      <w:r>
+        <w:t xml:space="preserve">,</w:t>
+      </w:r>
+      <w:r>
+        <w:t xml:space="preserve"> </w:t>
+      </w:r>
+      <w:r>
+        <w:rPr>
+          <w:b/>
+        </w:rPr>
+        <w:t xml:space="preserve">67</w:t>
+      </w:r>
+      <w:r>
+        <w:t xml:space="preserve">, 4208–4215.</w:t>
+      </w:r>
+    </w:p>
+    <w:bookmarkEnd w:id="50"/>
+    <w:bookmarkStart w:id="51" w:name="ref-dunn2010global"/>
+    <w:p>
+      <w:pPr>
+        <w:pStyle w:val="Bibliography"/>
+      </w:pPr>
+      <w:r>
+        <w:t xml:space="preserve">Dunn,R.R.</w:t>
       </w:r>
       <w:r>
         <w:t xml:space="preserve"> </w:t>
@@ -3832,39 +4423,44 @@
         <w:t xml:space="preserve">et al.</w:t>
       </w:r>
       <w:r>
-        <w:t xml:space="preserve">, 2005)</w:t>
-      </w:r>
-      <w:r>
-        <w:t xml:space="preserve">. This was also portrayed in my experiment seeing that a well kept public restroom such as Apple exhibited much less bacteria than the bathroom in personal homes that were not yet clenaed at the time of field sampling. This means that maintaining a clean environment is neccessary to ensure our wellbeing. It is important to know the possible organisms we come into contact with to prepare for potential illness that may arise. There are papers written on the importance of ownership when it comes to fighting against disease</w:t>
-      </w:r>
-      <w:r>
-        <w:t xml:space="preserve"> </w:t>
-      </w:r>
-      <w:r>
-        <w:t xml:space="preserve">(Tomori, 2014)</w:t>
-      </w:r>
-      <w:r>
-        <w:t xml:space="preserve">. By taking ownership of microbial communities found in certain areas, we can then make the commitment to maintain proper hygiene and cleanliness to avoid becoming infected by pathogenic organisms.</w:t>
-      </w:r>
-    </w:p>
-    <w:p>
-      <w:pPr>
-        <w:pStyle w:val="Heading1"/>
-      </w:pPr>
-      <w:bookmarkStart w:id="46" w:name="sources-cited"/>
-      <w:r>
-        <w:t xml:space="preserve">Sources Cited</w:t>
-      </w:r>
-      <w:bookmarkEnd w:id="46"/>
-    </w:p>
-    <w:bookmarkStart w:id="68" w:name="refs"/>
-    <w:bookmarkStart w:id="47" w:name="ref-aiello2005antibacterial"/>
+        <w:t xml:space="preserve"> </w:t>
+      </w:r>
+      <w:r>
+        <w:t xml:space="preserve">(2010) Global drivers of human pathogen richness and prevalence.</w:t>
+      </w:r>
+      <w:r>
+        <w:t xml:space="preserve"> </w:t>
+      </w:r>
+      <w:r>
+        <w:rPr>
+          <w:i/>
+        </w:rPr>
+        <w:t xml:space="preserve">Proceedings of the Royal Society B: Biological Sciences</w:t>
+      </w:r>
+      <w:r>
+        <w:t xml:space="preserve">,</w:t>
+      </w:r>
+      <w:r>
+        <w:t xml:space="preserve"> </w:t>
+      </w:r>
+      <w:r>
+        <w:rPr>
+          <w:b/>
+        </w:rPr>
+        <w:t xml:space="preserve">277</w:t>
+      </w:r>
+      <w:r>
+        <w:t xml:space="preserve">, 2587–2595.</w:t>
+      </w:r>
+    </w:p>
+    <w:bookmarkEnd w:id="51"/>
+    <w:bookmarkStart w:id="52" w:name="ref-flores2011microbial"/>
     <w:p>
       <w:pPr>
         <w:pStyle w:val="Bibliography"/>
       </w:pPr>
       <w:r>
-        <w:t xml:space="preserve">Aiello,A.E.</w:t>
+        <w:t xml:space="preserve">Flores,G.E.</w:t>
       </w:r>
       <w:r>
         <w:t xml:space="preserve"> </w:t>
@@ -3879,16 +4475,16 @@
         <w:t xml:space="preserve"> </w:t>
       </w:r>
       <w:r>
-        <w:t xml:space="preserve">(2005) Antibacterial cleaning products and drug resistance.</w:t>
-      </w:r>
-      <w:r>
-        <w:t xml:space="preserve"> </w:t>
-      </w:r>
-      <w:r>
-        <w:rPr>
-          <w:i/>
-        </w:rPr>
-        <w:t xml:space="preserve">Emerging infectious diseases</w:t>
+        <w:t xml:space="preserve">(2011) Microbial biogeography of public restroom surfaces.</w:t>
+      </w:r>
+      <w:r>
+        <w:t xml:space="preserve"> </w:t>
+      </w:r>
+      <w:r>
+        <w:rPr>
+          <w:i/>
+        </w:rPr>
+        <w:t xml:space="preserve">PloS one</w:t>
       </w:r>
       <w:r>
         <w:t xml:space="preserve">,</w:t>
@@ -3900,20 +4496,54 @@
         <w:rPr>
           <w:b/>
         </w:rPr>
-        <w:t xml:space="preserve">11</w:t>
-      </w:r>
-      <w:r>
-        <w:t xml:space="preserve">, 1565.</w:t>
-      </w:r>
-    </w:p>
-    <w:bookmarkEnd w:id="47"/>
-    <w:bookmarkStart w:id="48" w:name="ref-azuma2013assessing"/>
+        <w:t xml:space="preserve">6</w:t>
+      </w:r>
+      <w:r>
+        <w:t xml:space="preserve">, e28132.</w:t>
+      </w:r>
+    </w:p>
+    <w:bookmarkEnd w:id="52"/>
+    <w:bookmarkStart w:id="53" w:name="ref-10.1093/bfgp/els062"/>
     <w:p>
       <w:pPr>
         <w:pStyle w:val="Bibliography"/>
       </w:pPr>
       <w:r>
-        <w:t xml:space="preserve">Azuma,K.</w:t>
+        <w:t xml:space="preserve">Forde,B.M. and O’Toole,P.W. (2013) Next-generation sequencing technologies and their impact on microbial genomics.</w:t>
+      </w:r>
+      <w:r>
+        <w:t xml:space="preserve"> </w:t>
+      </w:r>
+      <w:r>
+        <w:rPr>
+          <w:i/>
+        </w:rPr>
+        <w:t xml:space="preserve">Briefings in Functional Genomics</w:t>
+      </w:r>
+      <w:r>
+        <w:t xml:space="preserve">,</w:t>
+      </w:r>
+      <w:r>
+        <w:t xml:space="preserve"> </w:t>
+      </w:r>
+      <w:r>
+        <w:rPr>
+          <w:b/>
+        </w:rPr>
+        <w:t xml:space="preserve">12</w:t>
+      </w:r>
+      <w:r>
+        <w:t xml:space="preserve">, 440–453.</w:t>
+      </w:r>
+    </w:p>
+    <w:bookmarkEnd w:id="53"/>
+    <w:bookmarkStart w:id="54" w:name="ref-guindon2005phyml"/>
+    <w:p>
+      <w:pPr>
+        <w:pStyle w:val="Bibliography"/>
+      </w:pPr>
+      <w:r>
+        <w:t xml:space="preserve">Guindon,S.</w:t>
       </w:r>
       <w:r>
         <w:t xml:space="preserve"> </w:t>
@@ -3928,16 +4558,16 @@
         <w:t xml:space="preserve"> </w:t>
       </w:r>
       <w:r>
-        <w:t xml:space="preserve">(2013) Assessing the risk of legionnaires’ disease: The inhalation exposure model and the estimated risk in residential bathrooms.</w:t>
-      </w:r>
-      <w:r>
-        <w:t xml:space="preserve"> </w:t>
-      </w:r>
-      <w:r>
-        <w:rPr>
-          <w:i/>
-        </w:rPr>
-        <w:t xml:space="preserve">Regulatory Toxicology and Pharmacology</w:t>
+        <w:t xml:space="preserve">(2005) PHYML online—a web server for fast maximum likelihood-based phylogenetic inference.</w:t>
+      </w:r>
+      <w:r>
+        <w:t xml:space="preserve"> </w:t>
+      </w:r>
+      <w:r>
+        <w:rPr>
+          <w:i/>
+        </w:rPr>
+        <w:t xml:space="preserve">Nucleic acids research</w:t>
       </w:r>
       <w:r>
         <w:t xml:space="preserve">,</w:t>
@@ -3949,20 +4579,54 @@
         <w:rPr>
           <w:b/>
         </w:rPr>
-        <w:t xml:space="preserve">65</w:t>
-      </w:r>
-      <w:r>
-        <w:t xml:space="preserve">, 1–6.</w:t>
-      </w:r>
-    </w:p>
-    <w:bookmarkEnd w:id="48"/>
-    <w:bookmarkStart w:id="49" w:name="ref-badger1999citrobacter"/>
+        <w:t xml:space="preserve">33</w:t>
+      </w:r>
+      <w:r>
+        <w:t xml:space="preserve">, W557–W559.</w:t>
+      </w:r>
+    </w:p>
+    <w:bookmarkEnd w:id="54"/>
+    <w:bookmarkStart w:id="55" w:name="ref-huelsenbeck2001mrbayes"/>
     <w:p>
       <w:pPr>
         <w:pStyle w:val="Bibliography"/>
       </w:pPr>
       <w:r>
-        <w:t xml:space="preserve">Badger,J.L.</w:t>
+        <w:t xml:space="preserve">Huelsenbeck,J.P. and Ronquist,F. (2001) MRBAYES: Bayesian inference of phylogenetic trees.</w:t>
+      </w:r>
+      <w:r>
+        <w:t xml:space="preserve"> </w:t>
+      </w:r>
+      <w:r>
+        <w:rPr>
+          <w:i/>
+        </w:rPr>
+        <w:t xml:space="preserve">Bioinformatics</w:t>
+      </w:r>
+      <w:r>
+        <w:t xml:space="preserve">,</w:t>
+      </w:r>
+      <w:r>
+        <w:t xml:space="preserve"> </w:t>
+      </w:r>
+      <w:r>
+        <w:rPr>
+          <w:b/>
+        </w:rPr>
+        <w:t xml:space="preserve">17</w:t>
+      </w:r>
+      <w:r>
+        <w:t xml:space="preserve">, 754–755.</w:t>
+      </w:r>
+    </w:p>
+    <w:bookmarkEnd w:id="55"/>
+    <w:bookmarkStart w:id="56" w:name="ref-katoh2009multiple"/>
+    <w:p>
+      <w:pPr>
+        <w:pStyle w:val="Bibliography"/>
+      </w:pPr>
+      <w:r>
+        <w:t xml:space="preserve">Katoh,K.</w:t>
       </w:r>
       <w:r>
         <w:t xml:space="preserve"> </w:t>
@@ -3977,16 +4641,53 @@
         <w:t xml:space="preserve"> </w:t>
       </w:r>
       <w:r>
-        <w:t xml:space="preserve">(1999) Citrobacter freundii invades and replicates in human brain microvascular endothelial cells.</w:t>
-      </w:r>
-      <w:r>
-        <w:t xml:space="preserve"> </w:t>
-      </w:r>
-      <w:r>
-        <w:rPr>
-          <w:i/>
-        </w:rPr>
-        <w:t xml:space="preserve">Infection and immunity</w:t>
+        <w:t xml:space="preserve">(2009) Multiple alignment of dna sequences with mafft. In,</w:t>
+      </w:r>
+      <w:r>
+        <w:t xml:space="preserve"> </w:t>
+      </w:r>
+      <w:r>
+        <w:rPr>
+          <w:i/>
+        </w:rPr>
+        <w:t xml:space="preserve">Bioinformatics for dna sequence analysis</w:t>
+      </w:r>
+      <w:r>
+        <w:t xml:space="preserve">. Springer, pp. 39–64.</w:t>
+      </w:r>
+    </w:p>
+    <w:bookmarkEnd w:id="56"/>
+    <w:bookmarkStart w:id="57" w:name="ref-kettleson2015key"/>
+    <w:p>
+      <w:pPr>
+        <w:pStyle w:val="Bibliography"/>
+      </w:pPr>
+      <w:r>
+        <w:t xml:space="preserve">Kettleson,E.M.</w:t>
+      </w:r>
+      <w:r>
+        <w:t xml:space="preserve"> </w:t>
+      </w:r>
+      <w:r>
+        <w:rPr>
+          <w:i/>
+        </w:rPr>
+        <w:t xml:space="preserve">et al.</w:t>
+      </w:r>
+      <w:r>
+        <w:t xml:space="preserve"> </w:t>
+      </w:r>
+      <w:r>
+        <w:t xml:space="preserve">(2015) Key determinants of the fungal and bacterial microbiomes in homes.</w:t>
+      </w:r>
+      <w:r>
+        <w:t xml:space="preserve"> </w:t>
+      </w:r>
+      <w:r>
+        <w:rPr>
+          <w:i/>
+        </w:rPr>
+        <w:t xml:space="preserve">Environmental research</w:t>
       </w:r>
       <w:r>
         <w:t xml:space="preserve">,</w:t>
@@ -3998,20 +4699,20 @@
         <w:rPr>
           <w:b/>
         </w:rPr>
-        <w:t xml:space="preserve">67</w:t>
-      </w:r>
-      <w:r>
-        <w:t xml:space="preserve">, 4208–4215.</w:t>
-      </w:r>
-    </w:p>
-    <w:bookmarkEnd w:id="49"/>
-    <w:bookmarkStart w:id="50" w:name="ref-dunn2010global"/>
+        <w:t xml:space="preserve">138</w:t>
+      </w:r>
+      <w:r>
+        <w:t xml:space="preserve">, 130–135.</w:t>
+      </w:r>
+    </w:p>
+    <w:bookmarkEnd w:id="57"/>
+    <w:bookmarkStart w:id="58" w:name="ref-ojima2002hygiene"/>
     <w:p>
       <w:pPr>
         <w:pStyle w:val="Bibliography"/>
       </w:pPr>
       <w:r>
-        <w:t xml:space="preserve">Dunn,R.R.</w:t>
+        <w:t xml:space="preserve">Ojima,M.</w:t>
       </w:r>
       <w:r>
         <w:t xml:space="preserve"> </w:t>
@@ -4026,16 +4727,16 @@
         <w:t xml:space="preserve"> </w:t>
       </w:r>
       <w:r>
-        <w:t xml:space="preserve">(2010) Global drivers of human pathogen richness and prevalence.</w:t>
-      </w:r>
-      <w:r>
-        <w:t xml:space="preserve"> </w:t>
-      </w:r>
-      <w:r>
-        <w:rPr>
-          <w:i/>
-        </w:rPr>
-        <w:t xml:space="preserve">Proceedings of the Royal Society B: Biological Sciences</w:t>
+        <w:t xml:space="preserve">(2002) Hygiene measures considering actual distributions of microorganisms in japanese households.</w:t>
+      </w:r>
+      <w:r>
+        <w:t xml:space="preserve"> </w:t>
+      </w:r>
+      <w:r>
+        <w:rPr>
+          <w:i/>
+        </w:rPr>
+        <w:t xml:space="preserve">Journal of applied microbiology</w:t>
       </w:r>
       <w:r>
         <w:t xml:space="preserve">,</w:t>
@@ -4047,20 +4748,122 @@
         <w:rPr>
           <w:b/>
         </w:rPr>
-        <w:t xml:space="preserve">277</w:t>
-      </w:r>
-      <w:r>
-        <w:t xml:space="preserve">, 2587–2595.</w:t>
-      </w:r>
-    </w:p>
-    <w:bookmarkEnd w:id="50"/>
-    <w:bookmarkStart w:id="51" w:name="ref-flores2011microbial"/>
+        <w:t xml:space="preserve">93</w:t>
+      </w:r>
+      <w:r>
+        <w:t xml:space="preserve">, 800–809.</w:t>
+      </w:r>
+    </w:p>
+    <w:bookmarkEnd w:id="58"/>
+    <w:bookmarkStart w:id="59" w:name="ref-peccia2016buildings"/>
     <w:p>
       <w:pPr>
         <w:pStyle w:val="Bibliography"/>
       </w:pPr>
       <w:r>
-        <w:t xml:space="preserve">Flores,G.E.</w:t>
+        <w:t xml:space="preserve">Peccia,J. and Kwan,S.E. (2016) Buildings, beneficial microbes, and health.</w:t>
+      </w:r>
+      <w:r>
+        <w:t xml:space="preserve"> </w:t>
+      </w:r>
+      <w:r>
+        <w:rPr>
+          <w:i/>
+        </w:rPr>
+        <w:t xml:space="preserve">Trends in microbiology</w:t>
+      </w:r>
+      <w:r>
+        <w:t xml:space="preserve">,</w:t>
+      </w:r>
+      <w:r>
+        <w:t xml:space="preserve"> </w:t>
+      </w:r>
+      <w:r>
+        <w:rPr>
+          <w:b/>
+        </w:rPr>
+        <w:t xml:space="preserve">24</w:t>
+      </w:r>
+      <w:r>
+        <w:t xml:space="preserve">, 595–597.</w:t>
+      </w:r>
+    </w:p>
+    <w:bookmarkEnd w:id="59"/>
+    <w:bookmarkStart w:id="60" w:name="ref-ramos2014tools"/>
+    <w:p>
+      <w:pPr>
+        <w:pStyle w:val="Bibliography"/>
+      </w:pPr>
+      <w:r>
+        <w:t xml:space="preserve">Ramos,T. and Stephens,B. (2014) Tools to improve built environment data collection for indoor microbial ecology investigations.</w:t>
+      </w:r>
+      <w:r>
+        <w:t xml:space="preserve"> </w:t>
+      </w:r>
+      <w:r>
+        <w:rPr>
+          <w:i/>
+        </w:rPr>
+        <w:t xml:space="preserve">Building and Environment</w:t>
+      </w:r>
+      <w:r>
+        <w:t xml:space="preserve">,</w:t>
+      </w:r>
+      <w:r>
+        <w:t xml:space="preserve"> </w:t>
+      </w:r>
+      <w:r>
+        <w:rPr>
+          <w:b/>
+        </w:rPr>
+        <w:t xml:space="preserve">81</w:t>
+      </w:r>
+      <w:r>
+        <w:t xml:space="preserve">, 243–257.</w:t>
+      </w:r>
+    </w:p>
+    <w:bookmarkEnd w:id="60"/>
+    <w:bookmarkStart w:id="61" w:name="ref-ranjan2013citrobacter"/>
+    <w:p>
+      <w:pPr>
+        <w:pStyle w:val="Bibliography"/>
+      </w:pPr>
+      <w:r>
+        <w:t xml:space="preserve">Ranjan,K. and Ranjan,N. (2013) Citrobacter: An emerging health care associated urinary pathogen.</w:t>
+      </w:r>
+      <w:r>
+        <w:t xml:space="preserve"> </w:t>
+      </w:r>
+      <w:r>
+        <w:rPr>
+          <w:i/>
+        </w:rPr>
+        <w:t xml:space="preserve">Urology annals</w:t>
+      </w:r>
+      <w:r>
+        <w:t xml:space="preserve">,</w:t>
+      </w:r>
+      <w:r>
+        <w:t xml:space="preserve"> </w:t>
+      </w:r>
+      <w:r>
+        <w:rPr>
+          <w:b/>
+        </w:rPr>
+        <w:t xml:space="preserve">5</w:t>
+      </w:r>
+      <w:r>
+        <w:t xml:space="preserve">, 313.</w:t>
+      </w:r>
+    </w:p>
+    <w:bookmarkEnd w:id="61"/>
+    <w:bookmarkStart w:id="62" w:name="ref-rey2004complete"/>
+    <w:p>
+      <w:pPr>
+        <w:pStyle w:val="Bibliography"/>
+      </w:pPr>
+      <w:r>
+        <w:t xml:space="preserve">Rey,M.W.</w:t>
       </w:r>
       <w:r>
         <w:t xml:space="preserve"> </w:t>
@@ -4075,16 +4878,16 @@
         <w:t xml:space="preserve"> </w:t>
       </w:r>
       <w:r>
-        <w:t xml:space="preserve">(2011) Microbial biogeography of public restroom surfaces.</w:t>
-      </w:r>
-      <w:r>
-        <w:t xml:space="preserve"> </w:t>
-      </w:r>
-      <w:r>
-        <w:rPr>
-          <w:i/>
-        </w:rPr>
-        <w:t xml:space="preserve">PloS one</w:t>
+        <w:t xml:space="preserve">(2004) Complete genome sequence of the industrial bacterium bacillus licheniformis and comparisons with closely related bacillus species.</w:t>
+      </w:r>
+      <w:r>
+        <w:t xml:space="preserve"> </w:t>
+      </w:r>
+      <w:r>
+        <w:rPr>
+          <w:i/>
+        </w:rPr>
+        <w:t xml:space="preserve">Genome biology</w:t>
       </w:r>
       <w:r>
         <w:t xml:space="preserve">,</w:t>
@@ -4096,29 +4899,44 @@
         <w:rPr>
           <w:b/>
         </w:rPr>
-        <w:t xml:space="preserve">6</w:t>
-      </w:r>
-      <w:r>
-        <w:t xml:space="preserve">, e28132.</w:t>
-      </w:r>
-    </w:p>
-    <w:bookmarkEnd w:id="51"/>
-    <w:bookmarkStart w:id="52" w:name="ref-10.1093/bfgp/els062"/>
+        <w:t xml:space="preserve">5</w:t>
+      </w:r>
+      <w:r>
+        <w:t xml:space="preserve">, r77.</w:t>
+      </w:r>
+    </w:p>
+    <w:bookmarkEnd w:id="62"/>
+    <w:bookmarkStart w:id="63" w:name="ref-reynolds2005occurrence"/>
     <w:p>
       <w:pPr>
         <w:pStyle w:val="Bibliography"/>
       </w:pPr>
       <w:r>
-        <w:t xml:space="preserve">Forde,B.M. and O’Toole,P.W. (2013) Next-generation sequencing technologies and their impact on microbial genomics.</w:t>
-      </w:r>
-      <w:r>
-        <w:t xml:space="preserve"> </w:t>
-      </w:r>
-      <w:r>
-        <w:rPr>
-          <w:i/>
-        </w:rPr>
-        <w:t xml:space="preserve">Briefings in Functional Genomics</w:t>
+        <w:t xml:space="preserve">Reynolds,K.A.</w:t>
+      </w:r>
+      <w:r>
+        <w:t xml:space="preserve"> </w:t>
+      </w:r>
+      <w:r>
+        <w:rPr>
+          <w:i/>
+        </w:rPr>
+        <w:t xml:space="preserve">et al.</w:t>
+      </w:r>
+      <w:r>
+        <w:t xml:space="preserve"> </w:t>
+      </w:r>
+      <w:r>
+        <w:t xml:space="preserve">(2005) Occurrence of bacteria and biochemical markers on public surfaces.</w:t>
+      </w:r>
+      <w:r>
+        <w:t xml:space="preserve"> </w:t>
+      </w:r>
+      <w:r>
+        <w:rPr>
+          <w:i/>
+        </w:rPr>
+        <w:t xml:space="preserve">International journal of environmental health research</w:t>
       </w:r>
       <w:r>
         <w:t xml:space="preserve">,</w:t>
@@ -4130,20 +4948,20 @@
         <w:rPr>
           <w:b/>
         </w:rPr>
-        <w:t xml:space="preserve">12</w:t>
-      </w:r>
-      <w:r>
-        <w:t xml:space="preserve">, 440–453.</w:t>
-      </w:r>
-    </w:p>
-    <w:bookmarkEnd w:id="52"/>
-    <w:bookmarkStart w:id="53" w:name="ref-guindon2005phyml"/>
+        <w:t xml:space="preserve">15</w:t>
+      </w:r>
+      <w:r>
+        <w:t xml:space="preserve">, 225–234.</w:t>
+      </w:r>
+    </w:p>
+    <w:bookmarkEnd w:id="63"/>
+    <w:bookmarkStart w:id="64" w:name="ref-rintala2008diversity"/>
     <w:p>
       <w:pPr>
         <w:pStyle w:val="Bibliography"/>
       </w:pPr>
       <w:r>
-        <w:t xml:space="preserve">Guindon,S.</w:t>
+        <w:t xml:space="preserve">Rintala,H.</w:t>
       </w:r>
       <w:r>
         <w:t xml:space="preserve"> </w:t>
@@ -4158,16 +4976,16 @@
         <w:t xml:space="preserve"> </w:t>
       </w:r>
       <w:r>
-        <w:t xml:space="preserve">(2005) PHYML online—a web server for fast maximum likelihood-based phylogenetic inference.</w:t>
-      </w:r>
-      <w:r>
-        <w:t xml:space="preserve"> </w:t>
-      </w:r>
-      <w:r>
-        <w:rPr>
-          <w:i/>
-        </w:rPr>
-        <w:t xml:space="preserve">Nucleic acids research</w:t>
+        <w:t xml:space="preserve">(2008) Diversity and seasonal dynamics of bacterial community in indoor environment.</w:t>
+      </w:r>
+      <w:r>
+        <w:t xml:space="preserve"> </w:t>
+      </w:r>
+      <w:r>
+        <w:rPr>
+          <w:i/>
+        </w:rPr>
+        <w:t xml:space="preserve">BMC microbiology</w:t>
       </w:r>
       <w:r>
         <w:t xml:space="preserve">,</w:t>
@@ -4179,29 +4997,44 @@
         <w:rPr>
           <w:b/>
         </w:rPr>
-        <w:t xml:space="preserve">33</w:t>
-      </w:r>
-      <w:r>
-        <w:t xml:space="preserve">, W557–W559.</w:t>
-      </w:r>
-    </w:p>
-    <w:bookmarkEnd w:id="53"/>
-    <w:bookmarkStart w:id="54" w:name="ref-huelsenbeck2001mrbayes"/>
+        <w:t xml:space="preserve">8</w:t>
+      </w:r>
+      <w:r>
+        <w:t xml:space="preserve">, 56.</w:t>
+      </w:r>
+    </w:p>
+    <w:bookmarkEnd w:id="64"/>
+    <w:bookmarkStart w:id="65" w:name="ref-rusin1998reduction"/>
     <w:p>
       <w:pPr>
         <w:pStyle w:val="Bibliography"/>
       </w:pPr>
       <w:r>
-        <w:t xml:space="preserve">Huelsenbeck,J.P. and Ronquist,F. (2001) MRBAYES: Bayesian inference of phylogenetic trees.</w:t>
-      </w:r>
-      <w:r>
-        <w:t xml:space="preserve"> </w:t>
-      </w:r>
-      <w:r>
-        <w:rPr>
-          <w:i/>
-        </w:rPr>
-        <w:t xml:space="preserve">Bioinformatics</w:t>
+        <w:t xml:space="preserve">Rusin,P.</w:t>
+      </w:r>
+      <w:r>
+        <w:t xml:space="preserve"> </w:t>
+      </w:r>
+      <w:r>
+        <w:rPr>
+          <w:i/>
+        </w:rPr>
+        <w:t xml:space="preserve">et al.</w:t>
+      </w:r>
+      <w:r>
+        <w:t xml:space="preserve"> </w:t>
+      </w:r>
+      <w:r>
+        <w:t xml:space="preserve">(1998) Reduction of faecal coliform, coliform and heterotrophic plate count bacteria in the household kitchen and bathroom by disinfection with hypochlorite cleaners.</w:t>
+      </w:r>
+      <w:r>
+        <w:t xml:space="preserve"> </w:t>
+      </w:r>
+      <w:r>
+        <w:rPr>
+          <w:i/>
+        </w:rPr>
+        <w:t xml:space="preserve">Journal of Applied Microbiology</w:t>
       </w:r>
       <w:r>
         <w:t xml:space="preserve">,</w:t>
@@ -4213,20 +5046,20 @@
         <w:rPr>
           <w:b/>
         </w:rPr>
-        <w:t xml:space="preserve">17</w:t>
-      </w:r>
-      <w:r>
-        <w:t xml:space="preserve">, 754–755.</w:t>
-      </w:r>
-    </w:p>
-    <w:bookmarkEnd w:id="54"/>
-    <w:bookmarkStart w:id="55" w:name="ref-katoh2009multiple"/>
+        <w:t xml:space="preserve">85</w:t>
+      </w:r>
+      <w:r>
+        <w:t xml:space="preserve">, 819–828.</w:t>
+      </w:r>
+    </w:p>
+    <w:bookmarkEnd w:id="65"/>
+    <w:bookmarkStart w:id="66" w:name="ref-rutala2000antimicrobial"/>
     <w:p>
       <w:pPr>
         <w:pStyle w:val="Bibliography"/>
       </w:pPr>
       <w:r>
-        <w:t xml:space="preserve">Katoh,K.</w:t>
+        <w:t xml:space="preserve">Rutala,W.A.</w:t>
       </w:r>
       <w:r>
         <w:t xml:space="preserve"> </w:t>
@@ -4241,29 +5074,41 @@
         <w:t xml:space="preserve"> </w:t>
       </w:r>
       <w:r>
-        <w:t xml:space="preserve">(2009) Multiple alignment of dna sequences with mafft. In,</w:t>
-      </w:r>
-      <w:r>
-        <w:t xml:space="preserve"> </w:t>
-      </w:r>
-      <w:r>
-        <w:rPr>
-          <w:i/>
-        </w:rPr>
-        <w:t xml:space="preserve">Bioinformatics for dna sequence analysis</w:t>
-      </w:r>
-      <w:r>
-        <w:t xml:space="preserve">. Springer, pp. 39–64.</w:t>
-      </w:r>
-    </w:p>
-    <w:bookmarkEnd w:id="55"/>
-    <w:bookmarkStart w:id="56" w:name="ref-kettleson2015key"/>
+        <w:t xml:space="preserve">(2000) Antimicrobial activity of home disinfectants and natural products against potential human pathogens.</w:t>
+      </w:r>
+      <w:r>
+        <w:t xml:space="preserve"> </w:t>
+      </w:r>
+      <w:r>
+        <w:rPr>
+          <w:i/>
+        </w:rPr>
+        <w:t xml:space="preserve">Infection Control &amp; Hospital Epidemiology</w:t>
+      </w:r>
+      <w:r>
+        <w:t xml:space="preserve">,</w:t>
+      </w:r>
+      <w:r>
+        <w:t xml:space="preserve"> </w:t>
+      </w:r>
+      <w:r>
+        <w:rPr>
+          <w:b/>
+        </w:rPr>
+        <w:t xml:space="preserve">21</w:t>
+      </w:r>
+      <w:r>
+        <w:t xml:space="preserve">, 33–38.</w:t>
+      </w:r>
+    </w:p>
+    <w:bookmarkEnd w:id="66"/>
+    <w:bookmarkStart w:id="67" w:name="ref-taylor2001risk"/>
     <w:p>
       <w:pPr>
         <w:pStyle w:val="Bibliography"/>
       </w:pPr>
       <w:r>
-        <w:t xml:space="preserve">Kettleson,E.M.</w:t>
+        <w:t xml:space="preserve">Taylor,L.H.</w:t>
       </w:r>
       <w:r>
         <w:t xml:space="preserve"> </w:t>
@@ -4278,16 +5123,16 @@
         <w:t xml:space="preserve"> </w:t>
       </w:r>
       <w:r>
-        <w:t xml:space="preserve">(2015) Key determinants of the fungal and bacterial microbiomes in homes.</w:t>
-      </w:r>
-      <w:r>
-        <w:t xml:space="preserve"> </w:t>
-      </w:r>
-      <w:r>
-        <w:rPr>
-          <w:i/>
-        </w:rPr>
-        <w:t xml:space="preserve">Environmental research</w:t>
+        <w:t xml:space="preserve">(2001) Risk factors for human disease emergence.</w:t>
+      </w:r>
+      <w:r>
+        <w:t xml:space="preserve"> </w:t>
+      </w:r>
+      <w:r>
+        <w:rPr>
+          <w:i/>
+        </w:rPr>
+        <w:t xml:space="preserve">Philosophical Transactions of the Royal Society of London. Series B: Biological Sciences</w:t>
       </w:r>
       <w:r>
         <w:t xml:space="preserve">,</w:t>
@@ -4299,44 +5144,29 @@
         <w:rPr>
           <w:b/>
         </w:rPr>
-        <w:t xml:space="preserve">138</w:t>
-      </w:r>
-      <w:r>
-        <w:t xml:space="preserve">, 130–135.</w:t>
-      </w:r>
-    </w:p>
-    <w:bookmarkEnd w:id="56"/>
-    <w:bookmarkStart w:id="57" w:name="ref-ojima2002hygiene"/>
+        <w:t xml:space="preserve">356</w:t>
+      </w:r>
+      <w:r>
+        <w:t xml:space="preserve">, 983–989.</w:t>
+      </w:r>
+    </w:p>
+    <w:bookmarkEnd w:id="67"/>
+    <w:bookmarkStart w:id="68" w:name="ref-tomori2014winning"/>
     <w:p>
       <w:pPr>
         <w:pStyle w:val="Bibliography"/>
       </w:pPr>
       <w:r>
-        <w:t xml:space="preserve">Ojima,M.</w:t>
-      </w:r>
-      <w:r>
-        <w:t xml:space="preserve"> </w:t>
-      </w:r>
-      <w:r>
-        <w:rPr>
-          <w:i/>
-        </w:rPr>
-        <w:t xml:space="preserve">et al.</w:t>
-      </w:r>
-      <w:r>
-        <w:t xml:space="preserve"> </w:t>
-      </w:r>
-      <w:r>
-        <w:t xml:space="preserve">(2002) Hygiene measures considering actual distributions of microorganisms in japanese households.</w:t>
-      </w:r>
-      <w:r>
-        <w:t xml:space="preserve"> </w:t>
-      </w:r>
-      <w:r>
-        <w:rPr>
-          <w:i/>
-        </w:rPr>
-        <w:t xml:space="preserve">Journal of applied microbiology</w:t>
+        <w:t xml:space="preserve">Tomori,O. (2014) Winning the battle against emerging pathogens: A nigerian response.</w:t>
+      </w:r>
+      <w:r>
+        <w:t xml:space="preserve"> </w:t>
+      </w:r>
+      <w:r>
+        <w:rPr>
+          <w:i/>
+        </w:rPr>
+        <w:t xml:space="preserve">Bulletin of the Atomic Scientists</w:t>
       </w:r>
       <w:r>
         <w:t xml:space="preserve">,</w:t>
@@ -4348,444 +5178,14 @@
         <w:rPr>
           <w:b/>
         </w:rPr>
-        <w:t xml:space="preserve">93</w:t>
-      </w:r>
-      <w:r>
-        <w:t xml:space="preserve">, 800–809.</w:t>
-      </w:r>
-    </w:p>
-    <w:bookmarkEnd w:id="57"/>
-    <w:bookmarkStart w:id="58" w:name="ref-peccia2016buildings"/>
-    <w:p>
-      <w:pPr>
-        <w:pStyle w:val="Bibliography"/>
-      </w:pPr>
-      <w:r>
-        <w:t xml:space="preserve">Peccia,J. and Kwan,S.E. (2016) Buildings, beneficial microbes, and health.</w:t>
-      </w:r>
-      <w:r>
-        <w:t xml:space="preserve"> </w:t>
-      </w:r>
-      <w:r>
-        <w:rPr>
-          <w:i/>
-        </w:rPr>
-        <w:t xml:space="preserve">Trends in microbiology</w:t>
-      </w:r>
-      <w:r>
-        <w:t xml:space="preserve">,</w:t>
-      </w:r>
-      <w:r>
-        <w:t xml:space="preserve"> </w:t>
-      </w:r>
-      <w:r>
-        <w:rPr>
-          <w:b/>
-        </w:rPr>
-        <w:t xml:space="preserve">24</w:t>
-      </w:r>
-      <w:r>
-        <w:t xml:space="preserve">, 595–597.</w:t>
-      </w:r>
-    </w:p>
-    <w:bookmarkEnd w:id="58"/>
-    <w:bookmarkStart w:id="59" w:name="ref-ramos2014tools"/>
-    <w:p>
-      <w:pPr>
-        <w:pStyle w:val="Bibliography"/>
-      </w:pPr>
-      <w:r>
-        <w:t xml:space="preserve">Ramos,T. and Stephens,B. (2014) Tools to improve built environment data collection for indoor microbial ecology investigations.</w:t>
-      </w:r>
-      <w:r>
-        <w:t xml:space="preserve"> </w:t>
-      </w:r>
-      <w:r>
-        <w:rPr>
-          <w:i/>
-        </w:rPr>
-        <w:t xml:space="preserve">Building and Environment</w:t>
-      </w:r>
-      <w:r>
-        <w:t xml:space="preserve">,</w:t>
-      </w:r>
-      <w:r>
-        <w:t xml:space="preserve"> </w:t>
-      </w:r>
-      <w:r>
-        <w:rPr>
-          <w:b/>
-        </w:rPr>
-        <w:t xml:space="preserve">81</w:t>
-      </w:r>
-      <w:r>
-        <w:t xml:space="preserve">, 243–257.</w:t>
-      </w:r>
-    </w:p>
-    <w:bookmarkEnd w:id="59"/>
-    <w:bookmarkStart w:id="60" w:name="ref-ranjan2013citrobacter"/>
-    <w:p>
-      <w:pPr>
-        <w:pStyle w:val="Bibliography"/>
-      </w:pPr>
-      <w:r>
-        <w:t xml:space="preserve">Ranjan,K. and Ranjan,N. (2013) Citrobacter: An emerging health care associated urinary pathogen.</w:t>
-      </w:r>
-      <w:r>
-        <w:t xml:space="preserve"> </w:t>
-      </w:r>
-      <w:r>
-        <w:rPr>
-          <w:i/>
-        </w:rPr>
-        <w:t xml:space="preserve">Urology annals</w:t>
-      </w:r>
-      <w:r>
-        <w:t xml:space="preserve">,</w:t>
-      </w:r>
-      <w:r>
-        <w:t xml:space="preserve"> </w:t>
-      </w:r>
-      <w:r>
-        <w:rPr>
-          <w:b/>
-        </w:rPr>
-        <w:t xml:space="preserve">5</w:t>
-      </w:r>
-      <w:r>
-        <w:t xml:space="preserve">, 313.</w:t>
-      </w:r>
-    </w:p>
-    <w:bookmarkEnd w:id="60"/>
-    <w:bookmarkStart w:id="61" w:name="ref-rey2004complete"/>
-    <w:p>
-      <w:pPr>
-        <w:pStyle w:val="Bibliography"/>
-      </w:pPr>
-      <w:r>
-        <w:t xml:space="preserve">Rey,M.W.</w:t>
-      </w:r>
-      <w:r>
-        <w:t xml:space="preserve"> </w:t>
-      </w:r>
-      <w:r>
-        <w:rPr>
-          <w:i/>
-        </w:rPr>
-        <w:t xml:space="preserve">et al.</w:t>
-      </w:r>
-      <w:r>
-        <w:t xml:space="preserve"> </w:t>
-      </w:r>
-      <w:r>
-        <w:t xml:space="preserve">(2004) Complete genome sequence of the industrial bacterium bacillus licheniformis and comparisons with closely related bacillus species.</w:t>
-      </w:r>
-      <w:r>
-        <w:t xml:space="preserve"> </w:t>
-      </w:r>
-      <w:r>
-        <w:rPr>
-          <w:i/>
-        </w:rPr>
-        <w:t xml:space="preserve">Genome biology</w:t>
-      </w:r>
-      <w:r>
-        <w:t xml:space="preserve">,</w:t>
-      </w:r>
-      <w:r>
-        <w:t xml:space="preserve"> </w:t>
-      </w:r>
-      <w:r>
-        <w:rPr>
-          <w:b/>
-        </w:rPr>
-        <w:t xml:space="preserve">5</w:t>
-      </w:r>
-      <w:r>
-        <w:t xml:space="preserve">, r77.</w:t>
-      </w:r>
-    </w:p>
-    <w:bookmarkEnd w:id="61"/>
-    <w:bookmarkStart w:id="62" w:name="ref-reynolds2005occurrence"/>
-    <w:p>
-      <w:pPr>
-        <w:pStyle w:val="Bibliography"/>
-      </w:pPr>
-      <w:r>
-        <w:t xml:space="preserve">Reynolds,K.A.</w:t>
-      </w:r>
-      <w:r>
-        <w:t xml:space="preserve"> </w:t>
-      </w:r>
-      <w:r>
-        <w:rPr>
-          <w:i/>
-        </w:rPr>
-        <w:t xml:space="preserve">et al.</w:t>
-      </w:r>
-      <w:r>
-        <w:t xml:space="preserve"> </w:t>
-      </w:r>
-      <w:r>
-        <w:t xml:space="preserve">(2005) Occurrence of bacteria and biochemical markers on public surfaces.</w:t>
-      </w:r>
-      <w:r>
-        <w:t xml:space="preserve"> </w:t>
-      </w:r>
-      <w:r>
-        <w:rPr>
-          <w:i/>
-        </w:rPr>
-        <w:t xml:space="preserve">International journal of environmental health research</w:t>
-      </w:r>
-      <w:r>
-        <w:t xml:space="preserve">,</w:t>
-      </w:r>
-      <w:r>
-        <w:t xml:space="preserve"> </w:t>
-      </w:r>
-      <w:r>
-        <w:rPr>
-          <w:b/>
-        </w:rPr>
-        <w:t xml:space="preserve">15</w:t>
-      </w:r>
-      <w:r>
-        <w:t xml:space="preserve">, 225–234.</w:t>
-      </w:r>
-    </w:p>
-    <w:bookmarkEnd w:id="62"/>
-    <w:bookmarkStart w:id="63" w:name="ref-rintala2008diversity"/>
-    <w:p>
-      <w:pPr>
-        <w:pStyle w:val="Bibliography"/>
-      </w:pPr>
-      <w:r>
-        <w:t xml:space="preserve">Rintala,H.</w:t>
-      </w:r>
-      <w:r>
-        <w:t xml:space="preserve"> </w:t>
-      </w:r>
-      <w:r>
-        <w:rPr>
-          <w:i/>
-        </w:rPr>
-        <w:t xml:space="preserve">et al.</w:t>
-      </w:r>
-      <w:r>
-        <w:t xml:space="preserve"> </w:t>
-      </w:r>
-      <w:r>
-        <w:t xml:space="preserve">(2008) Diversity and seasonal dynamics of bacterial community in indoor environment.</w:t>
-      </w:r>
-      <w:r>
-        <w:t xml:space="preserve"> </w:t>
-      </w:r>
-      <w:r>
-        <w:rPr>
-          <w:i/>
-        </w:rPr>
-        <w:t xml:space="preserve">BMC microbiology</w:t>
-      </w:r>
-      <w:r>
-        <w:t xml:space="preserve">,</w:t>
-      </w:r>
-      <w:r>
-        <w:t xml:space="preserve"> </w:t>
-      </w:r>
-      <w:r>
-        <w:rPr>
-          <w:b/>
-        </w:rPr>
-        <w:t xml:space="preserve">8</w:t>
-      </w:r>
-      <w:r>
-        <w:t xml:space="preserve">, 56.</w:t>
-      </w:r>
-    </w:p>
-    <w:bookmarkEnd w:id="63"/>
-    <w:bookmarkStart w:id="64" w:name="ref-rusin1998reduction"/>
-    <w:p>
-      <w:pPr>
-        <w:pStyle w:val="Bibliography"/>
-      </w:pPr>
-      <w:r>
-        <w:t xml:space="preserve">Rusin,P.</w:t>
-      </w:r>
-      <w:r>
-        <w:t xml:space="preserve"> </w:t>
-      </w:r>
-      <w:r>
-        <w:rPr>
-          <w:i/>
-        </w:rPr>
-        <w:t xml:space="preserve">et al.</w:t>
-      </w:r>
-      <w:r>
-        <w:t xml:space="preserve"> </w:t>
-      </w:r>
-      <w:r>
-        <w:t xml:space="preserve">(1998) Reduction of faecal coliform, coliform and heterotrophic plate count bacteria in the household kitchen and bathroom by disinfection with hypochlorite cleaners.</w:t>
-      </w:r>
-      <w:r>
-        <w:t xml:space="preserve"> </w:t>
-      </w:r>
-      <w:r>
-        <w:rPr>
-          <w:i/>
-        </w:rPr>
-        <w:t xml:space="preserve">Journal of Applied Microbiology</w:t>
-      </w:r>
-      <w:r>
-        <w:t xml:space="preserve">,</w:t>
-      </w:r>
-      <w:r>
-        <w:t xml:space="preserve"> </w:t>
-      </w:r>
-      <w:r>
-        <w:rPr>
-          <w:b/>
-        </w:rPr>
-        <w:t xml:space="preserve">85</w:t>
-      </w:r>
-      <w:r>
-        <w:t xml:space="preserve">, 819–828.</w:t>
-      </w:r>
-    </w:p>
-    <w:bookmarkEnd w:id="64"/>
-    <w:bookmarkStart w:id="65" w:name="ref-rutala2000antimicrobial"/>
-    <w:p>
-      <w:pPr>
-        <w:pStyle w:val="Bibliography"/>
-      </w:pPr>
-      <w:r>
-        <w:t xml:space="preserve">Rutala,W.A.</w:t>
-      </w:r>
-      <w:r>
-        <w:t xml:space="preserve"> </w:t>
-      </w:r>
-      <w:r>
-        <w:rPr>
-          <w:i/>
-        </w:rPr>
-        <w:t xml:space="preserve">et al.</w:t>
-      </w:r>
-      <w:r>
-        <w:t xml:space="preserve"> </w:t>
-      </w:r>
-      <w:r>
-        <w:t xml:space="preserve">(2000) Antimicrobial activity of home disinfectants and natural products against potential human pathogens.</w:t>
-      </w:r>
-      <w:r>
-        <w:t xml:space="preserve"> </w:t>
-      </w:r>
-      <w:r>
-        <w:rPr>
-          <w:i/>
-        </w:rPr>
-        <w:t xml:space="preserve">Infection Control &amp; Hospital Epidemiology</w:t>
-      </w:r>
-      <w:r>
-        <w:t xml:space="preserve">,</w:t>
-      </w:r>
-      <w:r>
-        <w:t xml:space="preserve"> </w:t>
-      </w:r>
-      <w:r>
-        <w:rPr>
-          <w:b/>
-        </w:rPr>
-        <w:t xml:space="preserve">21</w:t>
-      </w:r>
-      <w:r>
-        <w:t xml:space="preserve">, 33–38.</w:t>
-      </w:r>
-    </w:p>
-    <w:bookmarkEnd w:id="65"/>
-    <w:bookmarkStart w:id="66" w:name="ref-taylor2001risk"/>
-    <w:p>
-      <w:pPr>
-        <w:pStyle w:val="Bibliography"/>
-      </w:pPr>
-      <w:r>
-        <w:t xml:space="preserve">Taylor,L.H.</w:t>
-      </w:r>
-      <w:r>
-        <w:t xml:space="preserve"> </w:t>
-      </w:r>
-      <w:r>
-        <w:rPr>
-          <w:i/>
-        </w:rPr>
-        <w:t xml:space="preserve">et al.</w:t>
-      </w:r>
-      <w:r>
-        <w:t xml:space="preserve"> </w:t>
-      </w:r>
-      <w:r>
-        <w:t xml:space="preserve">(2001) Risk factors for human disease emergence.</w:t>
-      </w:r>
-      <w:r>
-        <w:t xml:space="preserve"> </w:t>
-      </w:r>
-      <w:r>
-        <w:rPr>
-          <w:i/>
-        </w:rPr>
-        <w:t xml:space="preserve">Philosophical Transactions of the Royal Society of London. Series B: Biological Sciences</w:t>
-      </w:r>
-      <w:r>
-        <w:t xml:space="preserve">,</w:t>
-      </w:r>
-      <w:r>
-        <w:t xml:space="preserve"> </w:t>
-      </w:r>
-      <w:r>
-        <w:rPr>
-          <w:b/>
-        </w:rPr>
-        <w:t xml:space="preserve">356</w:t>
-      </w:r>
-      <w:r>
-        <w:t xml:space="preserve">, 983–989.</w:t>
-      </w:r>
-    </w:p>
-    <w:bookmarkEnd w:id="66"/>
-    <w:bookmarkStart w:id="67" w:name="ref-tomori2014winning"/>
-    <w:p>
-      <w:pPr>
-        <w:pStyle w:val="Bibliography"/>
-      </w:pPr>
-      <w:r>
-        <w:t xml:space="preserve">Tomori,O. (2014) Winning the battle against emerging pathogens: A nigerian response.</w:t>
-      </w:r>
-      <w:r>
-        <w:t xml:space="preserve"> </w:t>
-      </w:r>
-      <w:r>
-        <w:rPr>
-          <w:i/>
-        </w:rPr>
-        <w:t xml:space="preserve">Bulletin of the Atomic Scientists</w:t>
-      </w:r>
-      <w:r>
-        <w:t xml:space="preserve">,</w:t>
-      </w:r>
-      <w:r>
-        <w:t xml:space="preserve"> </w:t>
-      </w:r>
-      <w:r>
-        <w:rPr>
-          <w:b/>
-        </w:rPr>
         <w:t xml:space="preserve">70</w:t>
       </w:r>
       <w:r>
         <w:t xml:space="preserve">, 14–17.</w:t>
       </w:r>
     </w:p>
-    <w:bookmarkEnd w:id="67"/>
     <w:bookmarkEnd w:id="68"/>
+    <w:bookmarkEnd w:id="69"/>
     <w:sectPr/>
   </w:body>
 </w:document>

</xml_diff>